<commit_message>
Update Frame - qixiao
</commit_message>
<xml_diff>
--- a/10-qx_frame/QX_Frame.Instructions.docx
+++ b/10-qx_frame/QX_Frame.Instructions.docx
@@ -7,6 +7,8 @@
         <w:pStyle w:val="a3"/>
         <w:jc w:val="center"/>
       </w:pPr>
+      <w:bookmarkStart w:id="0" w:name="_top"/>
+      <w:bookmarkEnd w:id="0"/>
       <w:proofErr w:type="spellStart"/>
       <w:r>
         <w:t>QX_Frame</w:t>
@@ -139,7 +141,7 @@
           <w:numId w:val="1"/>
         </w:numPr>
         <w:rPr>
-          <w:rFonts w:asciiTheme="minorEastAsia" w:hAnsiTheme="minorEastAsia" w:hint="eastAsia"/>
+          <w:rFonts w:asciiTheme="minorEastAsia" w:hAnsiTheme="minorEastAsia"/>
           <w:sz w:val="32"/>
           <w:szCs w:val="32"/>
         </w:rPr>
@@ -321,7 +323,7 @@
         <w:pStyle w:val="a4"/>
         <w:ind w:left="1170"/>
         <w:rPr>
-          <w:rFonts w:asciiTheme="minorEastAsia" w:hAnsiTheme="minorEastAsia" w:hint="eastAsia"/>
+          <w:rFonts w:asciiTheme="minorEastAsia" w:hAnsiTheme="minorEastAsia"/>
           <w:sz w:val="24"/>
           <w:szCs w:val="24"/>
         </w:rPr>
@@ -369,72 +371,10 @@
           <w:noProof/>
         </w:rPr>
         <w:drawing>
-          <wp:inline distT="0" distB="0" distL="0" distR="0" wp14:anchorId="1B4BE57F" wp14:editId="7CDE7729">
-            <wp:extent cx="3247619" cy="3304762"/>
-            <wp:effectExtent l="0" t="0" r="0" b="0"/>
+          <wp:inline distT="0" distB="0" distL="0" distR="0" wp14:anchorId="77204716" wp14:editId="2C541253">
+            <wp:extent cx="3047619" cy="3552381"/>
+            <wp:effectExtent l="0" t="0" r="635" b="0"/>
             <wp:docPr id="1" name="图片 1"/>
-            <wp:cNvGraphicFramePr>
-              <a:graphicFrameLocks xmlns:a="http://schemas.openxmlformats.org/drawingml/2006/main" noChangeAspect="1"/>
-            </wp:cNvGraphicFramePr>
-            <a:graphic xmlns:a="http://schemas.openxmlformats.org/drawingml/2006/main">
-              <a:graphicData uri="http://schemas.openxmlformats.org/drawingml/2006/picture">
-                <pic:pic xmlns:pic="http://schemas.openxmlformats.org/drawingml/2006/picture">
-                  <pic:nvPicPr>
-                    <pic:cNvPr id="1" name=""/>
-                    <pic:cNvPicPr/>
-                  </pic:nvPicPr>
-                  <pic:blipFill>
-                    <a:blip r:embed="rId5"/>
-                    <a:stretch>
-                      <a:fillRect/>
-                    </a:stretch>
-                  </pic:blipFill>
-                  <pic:spPr>
-                    <a:xfrm>
-                      <a:off x="0" y="0"/>
-                      <a:ext cx="3247619" cy="3304762"/>
-                    </a:xfrm>
-                    <a:prstGeom prst="rect">
-                      <a:avLst/>
-                    </a:prstGeom>
-                  </pic:spPr>
-                </pic:pic>
-              </a:graphicData>
-            </a:graphic>
-          </wp:inline>
-        </w:drawing>
-      </w:r>
-    </w:p>
-    <w:p>
-      <w:pPr>
-        <w:pStyle w:val="a4"/>
-        <w:ind w:left="1170"/>
-        <w:rPr>
-          <w:rFonts w:asciiTheme="minorEastAsia" w:hAnsiTheme="minorEastAsia" w:hint="eastAsia"/>
-          <w:sz w:val="24"/>
-          <w:szCs w:val="24"/>
-        </w:rPr>
-      </w:pPr>
-    </w:p>
-    <w:p>
-      <w:pPr>
-        <w:pStyle w:val="a4"/>
-        <w:ind w:left="1170"/>
-        <w:rPr>
-          <w:rFonts w:asciiTheme="minorEastAsia" w:hAnsiTheme="minorEastAsia" w:hint="eastAsia"/>
-          <w:sz w:val="24"/>
-          <w:szCs w:val="24"/>
-        </w:rPr>
-      </w:pPr>
-      <w:r>
-        <w:rPr>
-          <w:noProof/>
-        </w:rPr>
-        <w:drawing>
-          <wp:inline distT="0" distB="0" distL="0" distR="0" wp14:anchorId="4D84E742" wp14:editId="4418CFF0">
-            <wp:extent cx="2742857" cy="276190"/>
-            <wp:effectExtent l="0" t="0" r="635" b="0"/>
-            <wp:docPr id="4" name="图片 4"/>
             <wp:cNvGraphicFramePr>
               <a:graphicFrameLocks xmlns:a="http://schemas.openxmlformats.org/drawingml/2006/main" noChangeAspect="1"/>
             </wp:cNvGraphicFramePr>
@@ -454,7 +394,7 @@
                   <pic:spPr>
                     <a:xfrm>
                       <a:off x="0" y="0"/>
-                      <a:ext cx="2742857" cy="276190"/>
+                      <a:ext cx="3047619" cy="3552381"/>
                     </a:xfrm>
                     <a:prstGeom prst="rect">
                       <a:avLst/>
@@ -477,148 +417,13 @@
           <w:szCs w:val="24"/>
         </w:rPr>
       </w:pPr>
-      <w:r>
-        <w:rPr>
-          <w:rFonts w:asciiTheme="minorEastAsia" w:hAnsiTheme="minorEastAsia"/>
-          <w:b/>
-          <w:sz w:val="24"/>
-          <w:szCs w:val="24"/>
-        </w:rPr>
-        <w:t>app</w:t>
-      </w:r>
-      <w:r>
-        <w:rPr>
-          <w:rFonts w:asciiTheme="minorEastAsia" w:hAnsiTheme="minorEastAsia" w:hint="eastAsia"/>
-          <w:sz w:val="24"/>
-          <w:szCs w:val="24"/>
-        </w:rPr>
-        <w:t>：主</w:t>
-      </w:r>
-      <w:r>
-        <w:rPr>
-          <w:rFonts w:asciiTheme="minorEastAsia" w:hAnsiTheme="minorEastAsia"/>
-          <w:sz w:val="24"/>
-          <w:szCs w:val="24"/>
-        </w:rPr>
-        <w:t>应用层，用于编写html</w:t>
-      </w:r>
-      <w:r>
-        <w:rPr>
-          <w:rFonts w:asciiTheme="minorEastAsia" w:hAnsiTheme="minorEastAsia" w:hint="eastAsia"/>
-          <w:sz w:val="24"/>
-          <w:szCs w:val="24"/>
-        </w:rPr>
-        <w:t>页面、component</w:t>
-      </w:r>
-      <w:r>
-        <w:rPr>
-          <w:rFonts w:asciiTheme="minorEastAsia" w:hAnsiTheme="minorEastAsia"/>
-          <w:sz w:val="24"/>
-          <w:szCs w:val="24"/>
-        </w:rPr>
-        <w:t>（</w:t>
-      </w:r>
-      <w:proofErr w:type="spellStart"/>
-      <w:r>
-        <w:rPr>
-          <w:rFonts w:asciiTheme="minorEastAsia" w:hAnsiTheme="minorEastAsia" w:hint="eastAsia"/>
-          <w:sz w:val="24"/>
-          <w:szCs w:val="24"/>
-        </w:rPr>
-        <w:t>ts</w:t>
-      </w:r>
-      <w:proofErr w:type="spellEnd"/>
-      <w:r>
-        <w:rPr>
-          <w:rFonts w:asciiTheme="minorEastAsia" w:hAnsiTheme="minorEastAsia"/>
-          <w:sz w:val="24"/>
-          <w:szCs w:val="24"/>
-        </w:rPr>
-        <w:t>）</w:t>
-      </w:r>
-      <w:r>
-        <w:rPr>
-          <w:rFonts w:asciiTheme="minorEastAsia" w:hAnsiTheme="minorEastAsia" w:hint="eastAsia"/>
-          <w:sz w:val="24"/>
-          <w:szCs w:val="24"/>
-        </w:rPr>
-        <w:t>、</w:t>
-      </w:r>
-      <w:r>
-        <w:rPr>
-          <w:rFonts w:asciiTheme="minorEastAsia" w:hAnsiTheme="minorEastAsia"/>
-          <w:sz w:val="24"/>
-          <w:szCs w:val="24"/>
-        </w:rPr>
-        <w:t>model（</w:t>
-      </w:r>
-      <w:proofErr w:type="spellStart"/>
-      <w:r>
-        <w:rPr>
-          <w:rFonts w:asciiTheme="minorEastAsia" w:hAnsiTheme="minorEastAsia" w:hint="eastAsia"/>
-          <w:sz w:val="24"/>
-          <w:szCs w:val="24"/>
-        </w:rPr>
-        <w:t>ts</w:t>
-      </w:r>
-      <w:proofErr w:type="spellEnd"/>
-      <w:r>
-        <w:rPr>
-          <w:rFonts w:asciiTheme="minorEastAsia" w:hAnsiTheme="minorEastAsia"/>
-          <w:sz w:val="24"/>
-          <w:szCs w:val="24"/>
-        </w:rPr>
-        <w:t>）</w:t>
-      </w:r>
-      <w:r>
-        <w:rPr>
-          <w:rFonts w:asciiTheme="minorEastAsia" w:hAnsiTheme="minorEastAsia" w:hint="eastAsia"/>
-          <w:sz w:val="24"/>
-          <w:szCs w:val="24"/>
-        </w:rPr>
-        <w:t>、</w:t>
-      </w:r>
-      <w:r>
-        <w:rPr>
-          <w:rFonts w:asciiTheme="minorEastAsia" w:hAnsiTheme="minorEastAsia"/>
-          <w:sz w:val="24"/>
-          <w:szCs w:val="24"/>
-        </w:rPr>
-        <w:t>service（</w:t>
-      </w:r>
-      <w:proofErr w:type="spellStart"/>
-      <w:r>
-        <w:rPr>
-          <w:rFonts w:asciiTheme="minorEastAsia" w:hAnsiTheme="minorEastAsia"/>
-          <w:sz w:val="24"/>
-          <w:szCs w:val="24"/>
-        </w:rPr>
-        <w:t>ts</w:t>
-      </w:r>
-      <w:proofErr w:type="spellEnd"/>
-      <w:r>
-        <w:rPr>
-          <w:rFonts w:asciiTheme="minorEastAsia" w:hAnsiTheme="minorEastAsia"/>
-          <w:sz w:val="24"/>
-          <w:szCs w:val="24"/>
-        </w:rPr>
-        <w:t>）</w:t>
-      </w:r>
-      <w:r>
-        <w:rPr>
-          <w:rFonts w:asciiTheme="minorEastAsia" w:hAnsiTheme="minorEastAsia" w:hint="eastAsia"/>
-          <w:sz w:val="24"/>
-          <w:szCs w:val="24"/>
-        </w:rPr>
-        <w:t>；</w:t>
-      </w:r>
-    </w:p>
-    <w:p>
-      <w:pPr>
-        <w:pStyle w:val="a4"/>
-        <w:ind w:left="1170" w:firstLine="220"/>
-        <w:rPr>
-          <w:rFonts w:asciiTheme="minorEastAsia" w:hAnsiTheme="minorEastAsia" w:hint="eastAsia"/>
+    </w:p>
+    <w:p>
+      <w:pPr>
+        <w:pStyle w:val="a4"/>
+        <w:ind w:left="1170"/>
+        <w:rPr>
+          <w:rFonts w:asciiTheme="minorEastAsia" w:hAnsiTheme="minorEastAsia"/>
           <w:sz w:val="24"/>
           <w:szCs w:val="24"/>
         </w:rPr>
@@ -628,10 +433,10 @@
           <w:noProof/>
         </w:rPr>
         <w:drawing>
-          <wp:inline distT="0" distB="0" distL="0" distR="0" wp14:anchorId="3503FDCC" wp14:editId="6E49C4FF">
-            <wp:extent cx="2123810" cy="1047619"/>
-            <wp:effectExtent l="0" t="0" r="0" b="635"/>
-            <wp:docPr id="3" name="图片 3"/>
+          <wp:inline distT="0" distB="0" distL="0" distR="0" wp14:anchorId="304FD365" wp14:editId="016D89FC">
+            <wp:extent cx="2742857" cy="276190"/>
+            <wp:effectExtent l="0" t="0" r="635" b="0"/>
+            <wp:docPr id="4" name="图片 4"/>
             <wp:cNvGraphicFramePr>
               <a:graphicFrameLocks xmlns:a="http://schemas.openxmlformats.org/drawingml/2006/main" noChangeAspect="1"/>
             </wp:cNvGraphicFramePr>
@@ -651,7 +456,7 @@
                   <pic:spPr>
                     <a:xfrm>
                       <a:off x="0" y="0"/>
-                      <a:ext cx="2123810" cy="1047619"/>
+                      <a:ext cx="2742857" cy="276190"/>
                     </a:xfrm>
                     <a:prstGeom prst="rect">
                       <a:avLst/>
@@ -667,123 +472,53 @@
     <w:p>
       <w:pPr>
         <w:pStyle w:val="a4"/>
-        <w:ind w:leftChars="632" w:left="1390"/>
-        <w:rPr>
-          <w:rFonts w:asciiTheme="minorEastAsia" w:hAnsiTheme="minorEastAsia"/>
-          <w:sz w:val="24"/>
-          <w:szCs w:val="24"/>
-        </w:rPr>
-      </w:pPr>
-      <w:r>
-        <w:rPr>
-          <w:rFonts w:asciiTheme="minorEastAsia" w:hAnsiTheme="minorEastAsia"/>
-          <w:sz w:val="24"/>
-          <w:szCs w:val="24"/>
-        </w:rPr>
-        <w:t>app下文件目录</w:t>
-      </w:r>
-      <w:r>
-        <w:rPr>
-          <w:rFonts w:asciiTheme="minorEastAsia" w:hAnsiTheme="minorEastAsia" w:hint="eastAsia"/>
-          <w:sz w:val="24"/>
-          <w:szCs w:val="24"/>
-        </w:rPr>
-        <w:t>结构</w:t>
-      </w:r>
-      <w:r>
-        <w:rPr>
-          <w:rFonts w:asciiTheme="minorEastAsia" w:hAnsiTheme="minorEastAsia"/>
-          <w:sz w:val="24"/>
-          <w:szCs w:val="24"/>
-        </w:rPr>
-        <w:t>说明：</w:t>
-      </w:r>
-    </w:p>
-    <w:p>
-      <w:pPr>
-        <w:pStyle w:val="a4"/>
-        <w:ind w:leftChars="632" w:left="1390"/>
-        <w:rPr>
-          <w:rFonts w:asciiTheme="minorEastAsia" w:hAnsiTheme="minorEastAsia" w:hint="eastAsia"/>
-          <w:sz w:val="24"/>
-          <w:szCs w:val="24"/>
-        </w:rPr>
-      </w:pPr>
-      <w:r>
-        <w:rPr>
-          <w:rFonts w:asciiTheme="minorEastAsia" w:hAnsiTheme="minorEastAsia"/>
-          <w:sz w:val="24"/>
-          <w:szCs w:val="24"/>
-        </w:rPr>
-        <w:tab/>
-      </w:r>
-      <w:r>
-        <w:rPr>
-          <w:rFonts w:asciiTheme="minorEastAsia" w:hAnsiTheme="minorEastAsia"/>
-          <w:b/>
-          <w:sz w:val="24"/>
-          <w:szCs w:val="24"/>
-        </w:rPr>
-        <w:t>1</w:t>
-      </w:r>
-      <w:r>
-        <w:rPr>
-          <w:rFonts w:asciiTheme="minorEastAsia" w:hAnsiTheme="minorEastAsia" w:hint="eastAsia"/>
-          <w:b/>
-          <w:sz w:val="24"/>
-          <w:szCs w:val="24"/>
-        </w:rPr>
-        <w:t>.00</w:t>
-      </w:r>
-      <w:r>
-        <w:rPr>
-          <w:rFonts w:asciiTheme="minorEastAsia" w:hAnsiTheme="minorEastAsia"/>
-          <w:b/>
-          <w:sz w:val="24"/>
-          <w:szCs w:val="24"/>
-        </w:rPr>
-        <w:t>-AQX_Frame.commons</w:t>
-      </w:r>
-      <w:r>
-        <w:rPr>
-          <w:rFonts w:asciiTheme="minorEastAsia" w:hAnsiTheme="minorEastAsia"/>
-          <w:sz w:val="24"/>
-          <w:szCs w:val="24"/>
-        </w:rPr>
-        <w:t xml:space="preserve"> </w:t>
-      </w:r>
-      <w:r>
-        <w:rPr>
-          <w:rFonts w:asciiTheme="minorEastAsia" w:hAnsiTheme="minorEastAsia"/>
-          <w:b/>
-          <w:sz w:val="24"/>
-          <w:szCs w:val="24"/>
-        </w:rPr>
-        <w:t>:</w:t>
-      </w:r>
-      <w:r>
-        <w:rPr>
-          <w:rFonts w:asciiTheme="minorEastAsia" w:hAnsiTheme="minorEastAsia"/>
-          <w:sz w:val="24"/>
-          <w:szCs w:val="24"/>
-        </w:rPr>
-        <w:t xml:space="preserve"> </w:t>
-      </w:r>
-      <w:r>
-        <w:rPr>
-          <w:rFonts w:asciiTheme="minorEastAsia" w:hAnsiTheme="minorEastAsia" w:hint="eastAsia"/>
-          <w:sz w:val="24"/>
-          <w:szCs w:val="24"/>
-        </w:rPr>
-        <w:t>应用</w:t>
-      </w:r>
-      <w:r>
-        <w:rPr>
-          <w:rFonts w:asciiTheme="minorEastAsia" w:hAnsiTheme="minorEastAsia"/>
-          <w:sz w:val="24"/>
-          <w:szCs w:val="24"/>
-        </w:rPr>
-        <w:t>通用的</w:t>
+        <w:ind w:left="1170"/>
+        <w:rPr>
+          <w:rFonts w:asciiTheme="minorEastAsia" w:hAnsiTheme="minorEastAsia"/>
+          <w:sz w:val="24"/>
+          <w:szCs w:val="24"/>
+        </w:rPr>
+      </w:pPr>
+      <w:r>
+        <w:rPr>
+          <w:rFonts w:asciiTheme="minorEastAsia" w:hAnsiTheme="minorEastAsia"/>
+          <w:b/>
+          <w:sz w:val="24"/>
+          <w:szCs w:val="24"/>
+        </w:rPr>
+        <w:t>app</w:t>
+      </w:r>
+      <w:r>
+        <w:rPr>
+          <w:rFonts w:asciiTheme="minorEastAsia" w:hAnsiTheme="minorEastAsia" w:hint="eastAsia"/>
+          <w:sz w:val="24"/>
+          <w:szCs w:val="24"/>
+        </w:rPr>
+        <w:t>：主</w:t>
+      </w:r>
+      <w:r>
+        <w:rPr>
+          <w:rFonts w:asciiTheme="minorEastAsia" w:hAnsiTheme="minorEastAsia"/>
+          <w:sz w:val="24"/>
+          <w:szCs w:val="24"/>
+        </w:rPr>
+        <w:t>应用层，用于编写html</w:t>
+      </w:r>
+      <w:r>
+        <w:rPr>
+          <w:rFonts w:asciiTheme="minorEastAsia" w:hAnsiTheme="minorEastAsia" w:hint="eastAsia"/>
+          <w:sz w:val="24"/>
+          <w:szCs w:val="24"/>
+        </w:rPr>
+        <w:t>页面、component</w:t>
+      </w:r>
+      <w:r>
+        <w:rPr>
+          <w:rFonts w:asciiTheme="minorEastAsia" w:hAnsiTheme="minorEastAsia"/>
+          <w:sz w:val="24"/>
+          <w:szCs w:val="24"/>
+        </w:rPr>
+        <w:t>（</w:t>
       </w:r>
       <w:proofErr w:type="spellStart"/>
       <w:r>
@@ -792,15 +527,7 @@
           <w:sz w:val="24"/>
           <w:szCs w:val="24"/>
         </w:rPr>
-        <w:t>cons</w:t>
-      </w:r>
-      <w:r>
-        <w:rPr>
-          <w:rFonts w:asciiTheme="minorEastAsia" w:hAnsiTheme="minorEastAsia"/>
-          <w:sz w:val="24"/>
-          <w:szCs w:val="24"/>
-        </w:rPr>
-        <w:t>t</w:t>
+        <w:t>ts</w:t>
       </w:r>
       <w:proofErr w:type="spellEnd"/>
       <w:r>
@@ -809,93 +536,23 @@
           <w:sz w:val="24"/>
           <w:szCs w:val="24"/>
         </w:rPr>
-        <w:t>配置</w:t>
-      </w:r>
-      <w:r>
-        <w:rPr>
-          <w:rFonts w:asciiTheme="minorEastAsia" w:hAnsiTheme="minorEastAsia" w:hint="eastAsia"/>
-          <w:sz w:val="24"/>
-          <w:szCs w:val="24"/>
-        </w:rPr>
-        <w:t>信息;</w:t>
-      </w:r>
-    </w:p>
-    <w:p>
-      <w:pPr>
-        <w:pStyle w:val="a4"/>
-        <w:ind w:leftChars="632" w:left="1390"/>
-        <w:rPr>
-          <w:rFonts w:asciiTheme="minorEastAsia" w:hAnsiTheme="minorEastAsia" w:hint="eastAsia"/>
-          <w:sz w:val="24"/>
-          <w:szCs w:val="24"/>
-        </w:rPr>
-      </w:pPr>
-      <w:r>
-        <w:rPr>
-          <w:rFonts w:asciiTheme="minorEastAsia" w:hAnsiTheme="minorEastAsia"/>
-          <w:sz w:val="24"/>
-          <w:szCs w:val="24"/>
-        </w:rPr>
-        <w:lastRenderedPageBreak/>
-        <w:tab/>
-      </w:r>
-      <w:r>
-        <w:rPr>
-          <w:rFonts w:asciiTheme="minorEastAsia" w:hAnsiTheme="minorEastAsia"/>
-          <w:b/>
-          <w:sz w:val="24"/>
-          <w:szCs w:val="24"/>
-        </w:rPr>
-        <w:t>2.00-AQX_Frame.services</w:t>
-      </w:r>
-      <w:r>
-        <w:rPr>
-          <w:rFonts w:asciiTheme="minorEastAsia" w:hAnsiTheme="minorEastAsia"/>
-          <w:sz w:val="24"/>
-          <w:szCs w:val="24"/>
-        </w:rPr>
-        <w:t xml:space="preserve"> </w:t>
-      </w:r>
-      <w:r>
-        <w:rPr>
-          <w:rFonts w:asciiTheme="minorEastAsia" w:hAnsiTheme="minorEastAsia"/>
-          <w:b/>
-          <w:sz w:val="24"/>
-          <w:szCs w:val="24"/>
-        </w:rPr>
-        <w:t>:</w:t>
-      </w:r>
-      <w:r>
-        <w:rPr>
-          <w:rFonts w:asciiTheme="minorEastAsia" w:hAnsiTheme="minorEastAsia"/>
-          <w:sz w:val="24"/>
-          <w:szCs w:val="24"/>
-        </w:rPr>
-        <w:t xml:space="preserve"> </w:t>
-      </w:r>
-      <w:r>
-        <w:rPr>
-          <w:rFonts w:asciiTheme="minorEastAsia" w:hAnsiTheme="minorEastAsia" w:hint="eastAsia"/>
-          <w:sz w:val="24"/>
-          <w:szCs w:val="24"/>
-        </w:rPr>
-        <w:t>应用</w:t>
-      </w:r>
-      <w:r>
-        <w:rPr>
-          <w:rFonts w:asciiTheme="minorEastAsia" w:hAnsiTheme="minorEastAsia"/>
-          <w:sz w:val="24"/>
-          <w:szCs w:val="24"/>
-        </w:rPr>
-        <w:t>通用的服务（</w:t>
-      </w:r>
-      <w:r>
-        <w:rPr>
-          <w:rFonts w:asciiTheme="minorEastAsia" w:hAnsiTheme="minorEastAsia" w:hint="eastAsia"/>
-          <w:sz w:val="24"/>
-          <w:szCs w:val="24"/>
-        </w:rPr>
-        <w:t>帮助类</w:t>
+        <w:t>）</w:t>
+      </w:r>
+      <w:r>
+        <w:rPr>
+          <w:rFonts w:asciiTheme="minorEastAsia" w:hAnsiTheme="minorEastAsia" w:hint="eastAsia"/>
+          <w:sz w:val="24"/>
+          <w:szCs w:val="24"/>
+        </w:rPr>
+        <w:t>、</w:t>
+      </w:r>
+      <w:r>
+        <w:rPr>
+          <w:rFonts w:asciiTheme="minorEastAsia" w:hAnsiTheme="minorEastAsia"/>
+          <w:sz w:val="24"/>
+          <w:szCs w:val="24"/>
+        </w:rPr>
+        <w:t>model（</w:t>
       </w:r>
       <w:proofErr w:type="spellStart"/>
       <w:r>
@@ -904,7 +561,7 @@
           <w:sz w:val="24"/>
           <w:szCs w:val="24"/>
         </w:rPr>
-        <w:t>etc</w:t>
+        <w:t>ts</w:t>
       </w:r>
       <w:proofErr w:type="spellEnd"/>
       <w:r>
@@ -921,419 +578,62 @@
           <w:sz w:val="24"/>
           <w:szCs w:val="24"/>
         </w:rPr>
-        <w:t>;</w:t>
-      </w:r>
-    </w:p>
-    <w:p>
-      <w:pPr>
-        <w:pStyle w:val="a4"/>
-        <w:ind w:leftChars="632" w:left="1390"/>
-        <w:rPr>
-          <w:rFonts w:asciiTheme="minorEastAsia" w:hAnsiTheme="minorEastAsia"/>
-          <w:sz w:val="24"/>
-          <w:szCs w:val="24"/>
-        </w:rPr>
-      </w:pPr>
-      <w:r>
-        <w:rPr>
-          <w:rFonts w:asciiTheme="minorEastAsia" w:hAnsiTheme="minorEastAsia"/>
-          <w:sz w:val="24"/>
-          <w:szCs w:val="24"/>
-        </w:rPr>
-        <w:tab/>
-      </w:r>
-      <w:r>
-        <w:rPr>
-          <w:rFonts w:asciiTheme="minorEastAsia" w:hAnsiTheme="minorEastAsia"/>
-          <w:b/>
-          <w:sz w:val="24"/>
-          <w:szCs w:val="24"/>
-        </w:rPr>
-        <w:t>3.00-main :</w:t>
-      </w:r>
-      <w:r>
-        <w:rPr>
-          <w:rFonts w:asciiTheme="minorEastAsia" w:hAnsiTheme="minorEastAsia"/>
-          <w:sz w:val="24"/>
-          <w:szCs w:val="24"/>
-        </w:rPr>
-        <w:t xml:space="preserve"> </w:t>
-      </w:r>
-      <w:r>
-        <w:rPr>
-          <w:rFonts w:asciiTheme="minorEastAsia" w:hAnsiTheme="minorEastAsia" w:hint="eastAsia"/>
-          <w:sz w:val="24"/>
-          <w:szCs w:val="24"/>
-        </w:rPr>
-        <w:t>单页面</w:t>
-      </w:r>
-      <w:r>
-        <w:rPr>
-          <w:rFonts w:asciiTheme="minorEastAsia" w:hAnsiTheme="minorEastAsia"/>
-          <w:sz w:val="24"/>
-          <w:szCs w:val="24"/>
-        </w:rPr>
-        <w:t>应用</w:t>
-      </w:r>
-      <w:r>
-        <w:rPr>
-          <w:rFonts w:asciiTheme="minorEastAsia" w:hAnsiTheme="minorEastAsia" w:hint="eastAsia"/>
-          <w:sz w:val="24"/>
-          <w:szCs w:val="24"/>
-        </w:rPr>
-        <w:t>根组件</w:t>
-      </w:r>
-      <w:r>
-        <w:rPr>
-          <w:rFonts w:asciiTheme="minorEastAsia" w:hAnsiTheme="minorEastAsia"/>
-          <w:sz w:val="24"/>
-          <w:szCs w:val="24"/>
-        </w:rPr>
-        <w:t>;</w:t>
-      </w:r>
-    </w:p>
-    <w:p>
-      <w:pPr>
-        <w:pStyle w:val="a4"/>
-        <w:ind w:leftChars="632" w:left="1390"/>
-        <w:rPr>
-          <w:rFonts w:asciiTheme="minorEastAsia" w:hAnsiTheme="minorEastAsia"/>
-          <w:sz w:val="24"/>
-          <w:szCs w:val="24"/>
-        </w:rPr>
-      </w:pPr>
-      <w:r>
-        <w:rPr>
-          <w:rFonts w:asciiTheme="minorEastAsia" w:hAnsiTheme="minorEastAsia"/>
-          <w:sz w:val="24"/>
-          <w:szCs w:val="24"/>
-        </w:rPr>
-        <w:tab/>
-      </w:r>
-      <w:r>
-        <w:rPr>
-          <w:rFonts w:asciiTheme="minorEastAsia" w:hAnsiTheme="minorEastAsia"/>
-          <w:b/>
-          <w:sz w:val="24"/>
-          <w:szCs w:val="24"/>
-        </w:rPr>
-        <w:t>4.01-index :</w:t>
-      </w:r>
-      <w:r>
-        <w:rPr>
-          <w:rFonts w:asciiTheme="minorEastAsia" w:hAnsiTheme="minorEastAsia"/>
-          <w:sz w:val="24"/>
-          <w:szCs w:val="24"/>
-        </w:rPr>
-        <w:t xml:space="preserve"> </w:t>
-      </w:r>
-      <w:r>
-        <w:rPr>
-          <w:rFonts w:asciiTheme="minorEastAsia" w:hAnsiTheme="minorEastAsia" w:hint="eastAsia"/>
-          <w:sz w:val="24"/>
-          <w:szCs w:val="24"/>
-        </w:rPr>
-        <w:t>子</w:t>
-      </w:r>
-      <w:r>
-        <w:rPr>
-          <w:rFonts w:asciiTheme="minorEastAsia" w:hAnsiTheme="minorEastAsia"/>
-          <w:sz w:val="24"/>
-          <w:szCs w:val="24"/>
-        </w:rPr>
-        <w:t>组件</w:t>
-      </w:r>
-      <w:r>
-        <w:rPr>
-          <w:rFonts w:asciiTheme="minorEastAsia" w:hAnsiTheme="minorEastAsia" w:hint="eastAsia"/>
-          <w:sz w:val="24"/>
-          <w:szCs w:val="24"/>
-        </w:rPr>
-        <w:t xml:space="preserve"> 首页</w:t>
-      </w:r>
-      <w:r>
-        <w:rPr>
-          <w:rFonts w:asciiTheme="minorEastAsia" w:hAnsiTheme="minorEastAsia"/>
-          <w:sz w:val="24"/>
-          <w:szCs w:val="24"/>
-        </w:rPr>
-        <w:t>index;</w:t>
-      </w:r>
-    </w:p>
-    <w:p>
-      <w:pPr>
-        <w:pStyle w:val="a4"/>
-        <w:ind w:leftChars="632" w:left="1390"/>
-        <w:rPr>
-          <w:rFonts w:asciiTheme="minorEastAsia" w:hAnsiTheme="minorEastAsia" w:hint="eastAsia"/>
-          <w:sz w:val="24"/>
-          <w:szCs w:val="24"/>
-        </w:rPr>
-      </w:pPr>
-      <w:r>
-        <w:rPr>
-          <w:rFonts w:asciiTheme="minorEastAsia" w:hAnsiTheme="minorEastAsia"/>
-          <w:sz w:val="24"/>
-          <w:szCs w:val="24"/>
-        </w:rPr>
-        <w:tab/>
-      </w:r>
-      <w:r>
-        <w:rPr>
-          <w:rFonts w:asciiTheme="minorEastAsia" w:hAnsiTheme="minorEastAsia"/>
-          <w:b/>
-          <w:sz w:val="24"/>
-          <w:szCs w:val="24"/>
-        </w:rPr>
-        <w:t>5.02-exampl</w:t>
-      </w:r>
-      <w:r>
-        <w:rPr>
-          <w:rFonts w:asciiTheme="minorEastAsia" w:hAnsiTheme="minorEastAsia"/>
-          <w:sz w:val="24"/>
-          <w:szCs w:val="24"/>
-        </w:rPr>
-        <w:t xml:space="preserve">e </w:t>
-      </w:r>
-      <w:r>
-        <w:rPr>
-          <w:rFonts w:asciiTheme="minorEastAsia" w:hAnsiTheme="minorEastAsia"/>
-          <w:b/>
-          <w:sz w:val="24"/>
-          <w:szCs w:val="24"/>
-        </w:rPr>
-        <w:t>:</w:t>
-      </w:r>
-      <w:r>
-        <w:rPr>
-          <w:rFonts w:asciiTheme="minorEastAsia" w:hAnsiTheme="minorEastAsia"/>
-          <w:sz w:val="24"/>
-          <w:szCs w:val="24"/>
-        </w:rPr>
-        <w:t xml:space="preserve"> </w:t>
-      </w:r>
-      <w:r>
-        <w:rPr>
-          <w:rFonts w:asciiTheme="minorEastAsia" w:hAnsiTheme="minorEastAsia" w:hint="eastAsia"/>
-          <w:sz w:val="24"/>
-          <w:szCs w:val="24"/>
-        </w:rPr>
-        <w:t>子组件 示例</w:t>
-      </w:r>
-      <w:r>
-        <w:rPr>
-          <w:rFonts w:asciiTheme="minorEastAsia" w:hAnsiTheme="minorEastAsia"/>
-          <w:sz w:val="24"/>
-          <w:szCs w:val="24"/>
-        </w:rPr>
-        <w:t>，发布前删除</w:t>
-      </w:r>
-      <w:r>
-        <w:rPr>
-          <w:rFonts w:asciiTheme="minorEastAsia" w:hAnsiTheme="minorEastAsia" w:hint="eastAsia"/>
-          <w:sz w:val="24"/>
-          <w:szCs w:val="24"/>
-        </w:rPr>
-        <w:t>;</w:t>
-      </w:r>
-    </w:p>
-    <w:p>
-      <w:pPr>
-        <w:pStyle w:val="a4"/>
-        <w:ind w:leftChars="632" w:left="1390"/>
-        <w:rPr>
-          <w:rFonts w:asciiTheme="minorEastAsia" w:hAnsiTheme="minorEastAsia"/>
-          <w:sz w:val="24"/>
-          <w:szCs w:val="24"/>
-        </w:rPr>
-      </w:pPr>
-      <w:r>
-        <w:rPr>
-          <w:rFonts w:asciiTheme="minorEastAsia" w:hAnsiTheme="minorEastAsia"/>
-          <w:sz w:val="24"/>
-          <w:szCs w:val="24"/>
-        </w:rPr>
-        <w:tab/>
-      </w:r>
-      <w:r>
-        <w:rPr>
-          <w:rFonts w:asciiTheme="minorEastAsia" w:hAnsiTheme="minorEastAsia"/>
-          <w:b/>
-          <w:sz w:val="24"/>
-          <w:szCs w:val="24"/>
-        </w:rPr>
-        <w:t xml:space="preserve">6.1*~*-* : </w:t>
-      </w:r>
-      <w:r>
-        <w:rPr>
-          <w:rFonts w:asciiTheme="minorEastAsia" w:hAnsiTheme="minorEastAsia" w:hint="eastAsia"/>
-          <w:sz w:val="24"/>
-          <w:szCs w:val="24"/>
-        </w:rPr>
-        <w:t>新建</w:t>
-      </w:r>
-      <w:r>
-        <w:rPr>
-          <w:rFonts w:asciiTheme="minorEastAsia" w:hAnsiTheme="minorEastAsia" w:hint="eastAsia"/>
-          <w:sz w:val="24"/>
-          <w:szCs w:val="24"/>
-        </w:rPr>
-        <w:t>子组件</w:t>
-      </w:r>
-      <w:r>
-        <w:rPr>
-          <w:rFonts w:asciiTheme="minorEastAsia" w:hAnsiTheme="minorEastAsia" w:hint="eastAsia"/>
-          <w:sz w:val="24"/>
-          <w:szCs w:val="24"/>
-        </w:rPr>
-        <w:t>文件夹</w:t>
-      </w:r>
-      <w:r>
-        <w:rPr>
-          <w:rFonts w:asciiTheme="minorEastAsia" w:hAnsiTheme="minorEastAsia" w:hint="eastAsia"/>
-          <w:sz w:val="24"/>
-          <w:szCs w:val="24"/>
-        </w:rPr>
-        <w:t xml:space="preserve"> 名称</w:t>
-      </w:r>
-      <w:r>
-        <w:rPr>
-          <w:rFonts w:asciiTheme="minorEastAsia" w:hAnsiTheme="minorEastAsia"/>
-          <w:sz w:val="24"/>
-          <w:szCs w:val="24"/>
-        </w:rPr>
-        <w:t>按需求文档</w:t>
-      </w:r>
-      <w:r>
-        <w:rPr>
-          <w:rFonts w:asciiTheme="minorEastAsia" w:hAnsiTheme="minorEastAsia" w:hint="eastAsia"/>
-          <w:sz w:val="24"/>
-          <w:szCs w:val="24"/>
-        </w:rPr>
-        <w:t>加</w:t>
-      </w:r>
-      <w:r>
-        <w:rPr>
-          <w:rFonts w:asciiTheme="minorEastAsia" w:hAnsiTheme="minorEastAsia"/>
-          <w:sz w:val="24"/>
-          <w:szCs w:val="24"/>
-        </w:rPr>
-        <w:t>level前缀</w:t>
-      </w:r>
-      <w:r>
-        <w:rPr>
-          <w:rFonts w:asciiTheme="minorEastAsia" w:hAnsiTheme="minorEastAsia" w:hint="eastAsia"/>
-          <w:sz w:val="24"/>
-          <w:szCs w:val="24"/>
-        </w:rPr>
-        <w:t>;</w:t>
-      </w:r>
-    </w:p>
-    <w:p>
-      <w:pPr>
-        <w:pStyle w:val="a4"/>
-        <w:ind w:leftChars="632" w:left="1390"/>
-        <w:rPr>
-          <w:rFonts w:asciiTheme="minorEastAsia" w:hAnsiTheme="minorEastAsia"/>
-          <w:b/>
-          <w:color w:val="FF0000"/>
-          <w:sz w:val="24"/>
-          <w:szCs w:val="24"/>
-        </w:rPr>
-      </w:pPr>
-      <w:r>
-        <w:rPr>
-          <w:rFonts w:asciiTheme="minorEastAsia" w:hAnsiTheme="minorEastAsia"/>
-          <w:b/>
-          <w:color w:val="FF0000"/>
-          <w:sz w:val="24"/>
-          <w:szCs w:val="24"/>
-        </w:rPr>
-        <w:t>Instruction：新建子组件</w:t>
-      </w:r>
-      <w:r>
-        <w:rPr>
-          <w:rFonts w:asciiTheme="minorEastAsia" w:hAnsiTheme="minorEastAsia" w:hint="eastAsia"/>
-          <w:b/>
-          <w:color w:val="FF0000"/>
-          <w:sz w:val="24"/>
-          <w:szCs w:val="24"/>
-        </w:rPr>
-        <w:t>目录</w:t>
-      </w:r>
-      <w:bookmarkStart w:id="0" w:name="_GoBack"/>
-      <w:bookmarkEnd w:id="0"/>
-      <w:r>
-        <w:rPr>
-          <w:rFonts w:asciiTheme="minorEastAsia" w:hAnsiTheme="minorEastAsia"/>
-          <w:b/>
-          <w:color w:val="FF0000"/>
-          <w:sz w:val="24"/>
-          <w:szCs w:val="24"/>
-        </w:rPr>
-        <w:t>结构按照example</w:t>
-      </w:r>
-      <w:r>
-        <w:rPr>
-          <w:rFonts w:asciiTheme="minorEastAsia" w:hAnsiTheme="minorEastAsia" w:hint="eastAsia"/>
-          <w:b/>
-          <w:color w:val="FF0000"/>
-          <w:sz w:val="24"/>
-          <w:szCs w:val="24"/>
-        </w:rPr>
-        <w:t>统一进行，</w:t>
-      </w:r>
-      <w:r>
-        <w:rPr>
-          <w:rFonts w:asciiTheme="minorEastAsia" w:hAnsiTheme="minorEastAsia"/>
-          <w:b/>
-          <w:color w:val="FF0000"/>
-          <w:sz w:val="24"/>
-          <w:szCs w:val="24"/>
-        </w:rPr>
-        <w:t>方便后续管理！</w:t>
-      </w:r>
-    </w:p>
-    <w:p>
-      <w:pPr>
-        <w:pStyle w:val="a4"/>
-        <w:ind w:leftChars="632" w:left="1390"/>
-        <w:rPr>
-          <w:rFonts w:asciiTheme="minorEastAsia" w:hAnsiTheme="minorEastAsia" w:hint="eastAsia"/>
-          <w:b/>
-          <w:color w:val="FF0000"/>
-          <w:sz w:val="24"/>
-          <w:szCs w:val="24"/>
-        </w:rPr>
-      </w:pPr>
-    </w:p>
-    <w:p>
-      <w:pPr>
-        <w:pStyle w:val="a4"/>
-        <w:ind w:left="1170"/>
-        <w:rPr>
-          <w:rFonts w:asciiTheme="minorEastAsia" w:hAnsiTheme="minorEastAsia"/>
-          <w:sz w:val="24"/>
-          <w:szCs w:val="24"/>
-        </w:rPr>
-      </w:pPr>
-      <w:r>
-        <w:rPr>
-          <w:rFonts w:asciiTheme="minorEastAsia" w:hAnsiTheme="minorEastAsia"/>
-          <w:sz w:val="24"/>
-          <w:szCs w:val="24"/>
-        </w:rPr>
-        <w:tab/>
-      </w:r>
+        <w:t>、</w:t>
+      </w:r>
+      <w:r>
+        <w:rPr>
+          <w:rFonts w:asciiTheme="minorEastAsia" w:hAnsiTheme="minorEastAsia"/>
+          <w:sz w:val="24"/>
+          <w:szCs w:val="24"/>
+        </w:rPr>
+        <w:t>service（</w:t>
+      </w:r>
+      <w:proofErr w:type="spellStart"/>
+      <w:r>
+        <w:rPr>
+          <w:rFonts w:asciiTheme="minorEastAsia" w:hAnsiTheme="minorEastAsia"/>
+          <w:sz w:val="24"/>
+          <w:szCs w:val="24"/>
+        </w:rPr>
+        <w:t>ts</w:t>
+      </w:r>
+      <w:proofErr w:type="spellEnd"/>
+      <w:r>
+        <w:rPr>
+          <w:rFonts w:asciiTheme="minorEastAsia" w:hAnsiTheme="minorEastAsia"/>
+          <w:sz w:val="24"/>
+          <w:szCs w:val="24"/>
+        </w:rPr>
+        <w:t>）</w:t>
+      </w:r>
+      <w:r>
+        <w:rPr>
+          <w:rFonts w:asciiTheme="minorEastAsia" w:hAnsiTheme="minorEastAsia" w:hint="eastAsia"/>
+          <w:sz w:val="24"/>
+          <w:szCs w:val="24"/>
+        </w:rPr>
+        <w:t>；</w:t>
+      </w:r>
+    </w:p>
+    <w:p>
+      <w:pPr>
+        <w:pStyle w:val="a4"/>
+        <w:ind w:left="1170" w:firstLine="220"/>
+        <w:rPr>
+          <w:rFonts w:asciiTheme="minorEastAsia" w:hAnsiTheme="minorEastAsia"/>
+          <w:sz w:val="24"/>
+          <w:szCs w:val="24"/>
+        </w:rPr>
+      </w:pPr>
       <w:r>
         <w:rPr>
           <w:noProof/>
         </w:rPr>
         <w:drawing>
-          <wp:inline distT="0" distB="0" distL="0" distR="0" wp14:anchorId="36871569" wp14:editId="66D063E6">
-            <wp:extent cx="2219048" cy="295238"/>
-            <wp:effectExtent l="0" t="0" r="0" b="0"/>
-            <wp:docPr id="2" name="图片 2"/>
+          <wp:inline distT="0" distB="0" distL="0" distR="0" wp14:anchorId="6253362D" wp14:editId="2D524DF1">
+            <wp:extent cx="2123810" cy="1047619"/>
+            <wp:effectExtent l="0" t="0" r="0" b="635"/>
+            <wp:docPr id="3" name="图片 3"/>
             <wp:cNvGraphicFramePr>
               <a:graphicFrameLocks xmlns:a="http://schemas.openxmlformats.org/drawingml/2006/main" noChangeAspect="1"/>
             </wp:cNvGraphicFramePr>
@@ -1353,7 +653,7 @@
                   <pic:spPr>
                     <a:xfrm>
                       <a:off x="0" y="0"/>
-                      <a:ext cx="2219048" cy="295238"/>
+                      <a:ext cx="2123810" cy="1047619"/>
                     </a:xfrm>
                     <a:prstGeom prst="rect">
                       <a:avLst/>
@@ -1369,30 +669,141 @@
     <w:p>
       <w:pPr>
         <w:pStyle w:val="a4"/>
-        <w:ind w:left="1170"/>
-        <w:rPr>
-          <w:rFonts w:asciiTheme="minorEastAsia" w:hAnsiTheme="minorEastAsia" w:hint="eastAsia"/>
-          <w:sz w:val="24"/>
-          <w:szCs w:val="24"/>
-        </w:rPr>
-      </w:pPr>
-      <w:r>
-        <w:rPr>
-          <w:rFonts w:asciiTheme="minorEastAsia" w:hAnsiTheme="minorEastAsia"/>
-          <w:sz w:val="24"/>
-          <w:szCs w:val="24"/>
-        </w:rPr>
+        <w:ind w:leftChars="632" w:left="1390"/>
+        <w:rPr>
+          <w:rFonts w:asciiTheme="minorEastAsia" w:hAnsiTheme="minorEastAsia"/>
+          <w:sz w:val="24"/>
+          <w:szCs w:val="24"/>
+        </w:rPr>
+      </w:pPr>
+      <w:r>
+        <w:rPr>
+          <w:rFonts w:asciiTheme="minorEastAsia" w:hAnsiTheme="minorEastAsia"/>
+          <w:sz w:val="24"/>
+          <w:szCs w:val="24"/>
+        </w:rPr>
+        <w:t>app下文件目录</w:t>
+      </w:r>
+      <w:r>
+        <w:rPr>
+          <w:rFonts w:asciiTheme="minorEastAsia" w:hAnsiTheme="minorEastAsia" w:hint="eastAsia"/>
+          <w:sz w:val="24"/>
+          <w:szCs w:val="24"/>
+        </w:rPr>
+        <w:t>结构</w:t>
+      </w:r>
+      <w:r>
+        <w:rPr>
+          <w:rFonts w:asciiTheme="minorEastAsia" w:hAnsiTheme="minorEastAsia"/>
+          <w:sz w:val="24"/>
+          <w:szCs w:val="24"/>
+        </w:rPr>
+        <w:t>说明：</w:t>
+      </w:r>
+    </w:p>
+    <w:p>
+      <w:pPr>
+        <w:pStyle w:val="a4"/>
+        <w:ind w:leftChars="632" w:left="1390"/>
+        <w:rPr>
+          <w:rFonts w:asciiTheme="minorEastAsia" w:hAnsiTheme="minorEastAsia"/>
+          <w:sz w:val="24"/>
+          <w:szCs w:val="24"/>
+        </w:rPr>
+      </w:pPr>
+      <w:r>
+        <w:rPr>
+          <w:rFonts w:asciiTheme="minorEastAsia" w:hAnsiTheme="minorEastAsia"/>
+          <w:sz w:val="24"/>
+          <w:szCs w:val="24"/>
+        </w:rPr>
+        <w:lastRenderedPageBreak/>
         <w:tab/>
       </w:r>
+      <w:r>
+        <w:rPr>
+          <w:rFonts w:asciiTheme="minorEastAsia" w:hAnsiTheme="minorEastAsia"/>
+          <w:b/>
+          <w:sz w:val="24"/>
+          <w:szCs w:val="24"/>
+        </w:rPr>
+        <w:t>1</w:t>
+      </w:r>
+      <w:r>
+        <w:rPr>
+          <w:rFonts w:asciiTheme="minorEastAsia" w:hAnsiTheme="minorEastAsia" w:hint="eastAsia"/>
+          <w:b/>
+          <w:sz w:val="24"/>
+          <w:szCs w:val="24"/>
+        </w:rPr>
+        <w:t>.00</w:t>
+      </w:r>
+      <w:r>
+        <w:rPr>
+          <w:rFonts w:asciiTheme="minorEastAsia" w:hAnsiTheme="minorEastAsia"/>
+          <w:b/>
+          <w:sz w:val="24"/>
+          <w:szCs w:val="24"/>
+        </w:rPr>
+        <w:t>-AQX_Frame.commons</w:t>
+      </w:r>
+      <w:r>
+        <w:rPr>
+          <w:rFonts w:asciiTheme="minorEastAsia" w:hAnsiTheme="minorEastAsia"/>
+          <w:sz w:val="24"/>
+          <w:szCs w:val="24"/>
+        </w:rPr>
+        <w:t xml:space="preserve"> </w:t>
+      </w:r>
+      <w:r>
+        <w:rPr>
+          <w:rFonts w:asciiTheme="minorEastAsia" w:hAnsiTheme="minorEastAsia"/>
+          <w:b/>
+          <w:sz w:val="24"/>
+          <w:szCs w:val="24"/>
+        </w:rPr>
+        <w:t>:</w:t>
+      </w:r>
+      <w:r>
+        <w:rPr>
+          <w:rFonts w:asciiTheme="minorEastAsia" w:hAnsiTheme="minorEastAsia"/>
+          <w:sz w:val="24"/>
+          <w:szCs w:val="24"/>
+        </w:rPr>
+        <w:t xml:space="preserve"> </w:t>
+      </w:r>
+      <w:r>
+        <w:rPr>
+          <w:rFonts w:asciiTheme="minorEastAsia" w:hAnsiTheme="minorEastAsia" w:hint="eastAsia"/>
+          <w:sz w:val="24"/>
+          <w:szCs w:val="24"/>
+        </w:rPr>
+        <w:t>应用</w:t>
+      </w:r>
+      <w:r>
+        <w:rPr>
+          <w:rFonts w:asciiTheme="minorEastAsia" w:hAnsiTheme="minorEastAsia"/>
+          <w:sz w:val="24"/>
+          <w:szCs w:val="24"/>
+        </w:rPr>
+        <w:t>通用的</w:t>
+      </w:r>
       <w:proofErr w:type="spellStart"/>
       <w:r>
         <w:rPr>
-          <w:rFonts w:asciiTheme="minorEastAsia" w:hAnsiTheme="minorEastAsia"/>
-          <w:b/>
-          <w:sz w:val="24"/>
-          <w:szCs w:val="24"/>
-        </w:rPr>
-        <w:t>QX_Frame.nodule&amp;routing.ts</w:t>
+          <w:rFonts w:asciiTheme="minorEastAsia" w:hAnsiTheme="minorEastAsia" w:hint="eastAsia"/>
+          <w:sz w:val="24"/>
+          <w:szCs w:val="24"/>
+        </w:rPr>
+        <w:t>cons</w:t>
+      </w:r>
+      <w:r>
+        <w:rPr>
+          <w:rFonts w:asciiTheme="minorEastAsia" w:hAnsiTheme="minorEastAsia"/>
+          <w:sz w:val="24"/>
+          <w:szCs w:val="24"/>
+        </w:rPr>
+        <w:t>t</w:t>
       </w:r>
       <w:proofErr w:type="spellEnd"/>
       <w:r>
@@ -1401,32 +812,103 @@
           <w:sz w:val="24"/>
           <w:szCs w:val="24"/>
         </w:rPr>
-        <w:t xml:space="preserve"> : </w:t>
-      </w:r>
-      <w:r>
-        <w:rPr>
-          <w:rFonts w:asciiTheme="minorEastAsia" w:hAnsiTheme="minorEastAsia" w:hint="eastAsia"/>
-          <w:sz w:val="24"/>
-          <w:szCs w:val="24"/>
-        </w:rPr>
-        <w:t>组件配置</w:t>
-      </w:r>
-      <w:r>
-        <w:rPr>
-          <w:rFonts w:asciiTheme="minorEastAsia" w:hAnsiTheme="minorEastAsia"/>
-          <w:sz w:val="24"/>
-          <w:szCs w:val="24"/>
-        </w:rPr>
-        <w:t>入口（</w:t>
-      </w:r>
-      <w:r>
-        <w:rPr>
-          <w:rFonts w:asciiTheme="minorEastAsia" w:hAnsiTheme="minorEastAsia" w:hint="eastAsia"/>
-          <w:sz w:val="24"/>
-          <w:szCs w:val="24"/>
-        </w:rPr>
-        <w:t>新加组件配置位置</w:t>
-      </w:r>
+        <w:t>配置</w:t>
+      </w:r>
+      <w:r>
+        <w:rPr>
+          <w:rFonts w:asciiTheme="minorEastAsia" w:hAnsiTheme="minorEastAsia" w:hint="eastAsia"/>
+          <w:sz w:val="24"/>
+          <w:szCs w:val="24"/>
+        </w:rPr>
+        <w:t>信息;</w:t>
+      </w:r>
+    </w:p>
+    <w:p>
+      <w:pPr>
+        <w:pStyle w:val="a4"/>
+        <w:ind w:leftChars="632" w:left="1390"/>
+        <w:rPr>
+          <w:rFonts w:asciiTheme="minorEastAsia" w:hAnsiTheme="minorEastAsia"/>
+          <w:sz w:val="24"/>
+          <w:szCs w:val="24"/>
+        </w:rPr>
+      </w:pPr>
+      <w:r>
+        <w:rPr>
+          <w:rFonts w:asciiTheme="minorEastAsia" w:hAnsiTheme="minorEastAsia"/>
+          <w:sz w:val="24"/>
+          <w:szCs w:val="24"/>
+        </w:rPr>
+        <w:tab/>
+      </w:r>
+      <w:r>
+        <w:rPr>
+          <w:rFonts w:asciiTheme="minorEastAsia" w:hAnsiTheme="minorEastAsia"/>
+          <w:b/>
+          <w:sz w:val="24"/>
+          <w:szCs w:val="24"/>
+        </w:rPr>
+        <w:t>2.00-AQX_Frame.services</w:t>
+      </w:r>
+      <w:r>
+        <w:rPr>
+          <w:rFonts w:asciiTheme="minorEastAsia" w:hAnsiTheme="minorEastAsia"/>
+          <w:sz w:val="24"/>
+          <w:szCs w:val="24"/>
+        </w:rPr>
+        <w:t xml:space="preserve"> </w:t>
+      </w:r>
+      <w:r>
+        <w:rPr>
+          <w:rFonts w:asciiTheme="minorEastAsia" w:hAnsiTheme="minorEastAsia"/>
+          <w:b/>
+          <w:sz w:val="24"/>
+          <w:szCs w:val="24"/>
+        </w:rPr>
+        <w:t>:</w:t>
+      </w:r>
+      <w:r>
+        <w:rPr>
+          <w:rFonts w:asciiTheme="minorEastAsia" w:hAnsiTheme="minorEastAsia"/>
+          <w:sz w:val="24"/>
+          <w:szCs w:val="24"/>
+        </w:rPr>
+        <w:t xml:space="preserve"> </w:t>
+      </w:r>
+      <w:r>
+        <w:rPr>
+          <w:rFonts w:asciiTheme="minorEastAsia" w:hAnsiTheme="minorEastAsia" w:hint="eastAsia"/>
+          <w:sz w:val="24"/>
+          <w:szCs w:val="24"/>
+        </w:rPr>
+        <w:t>应用</w:t>
+      </w:r>
+      <w:r>
+        <w:rPr>
+          <w:rFonts w:asciiTheme="minorEastAsia" w:hAnsiTheme="minorEastAsia"/>
+          <w:sz w:val="24"/>
+          <w:szCs w:val="24"/>
+        </w:rPr>
+        <w:t>通用的服务（</w:t>
+      </w:r>
+      <w:r>
+        <w:rPr>
+          <w:rFonts w:asciiTheme="minorEastAsia" w:hAnsiTheme="minorEastAsia" w:hint="eastAsia"/>
+          <w:sz w:val="24"/>
+          <w:szCs w:val="24"/>
+        </w:rPr>
+        <w:t>帮助类</w:t>
+      </w:r>
+      <w:proofErr w:type="spellStart"/>
+      <w:r>
+        <w:rPr>
+          <w:rFonts w:asciiTheme="minorEastAsia" w:hAnsiTheme="minorEastAsia" w:hint="eastAsia"/>
+          <w:sz w:val="24"/>
+          <w:szCs w:val="24"/>
+        </w:rPr>
+        <w:t>etc</w:t>
+      </w:r>
+      <w:proofErr w:type="spellEnd"/>
       <w:r>
         <w:rPr>
           <w:rFonts w:asciiTheme="minorEastAsia" w:hAnsiTheme="minorEastAsia"/>
@@ -1447,22 +929,411 @@
     <w:p>
       <w:pPr>
         <w:pStyle w:val="a4"/>
-        <w:ind w:left="1170"/>
-        <w:rPr>
-          <w:rFonts w:asciiTheme="minorEastAsia" w:hAnsiTheme="minorEastAsia"/>
-          <w:sz w:val="24"/>
-          <w:szCs w:val="24"/>
-        </w:rPr>
-      </w:pPr>
+        <w:ind w:leftChars="632" w:left="1390"/>
+        <w:rPr>
+          <w:rFonts w:asciiTheme="minorEastAsia" w:hAnsiTheme="minorEastAsia"/>
+          <w:sz w:val="24"/>
+          <w:szCs w:val="24"/>
+        </w:rPr>
+      </w:pPr>
+      <w:r>
+        <w:rPr>
+          <w:rFonts w:asciiTheme="minorEastAsia" w:hAnsiTheme="minorEastAsia"/>
+          <w:sz w:val="24"/>
+          <w:szCs w:val="24"/>
+        </w:rPr>
+        <w:tab/>
+      </w:r>
+      <w:r>
+        <w:rPr>
+          <w:rFonts w:asciiTheme="minorEastAsia" w:hAnsiTheme="minorEastAsia"/>
+          <w:b/>
+          <w:sz w:val="24"/>
+          <w:szCs w:val="24"/>
+        </w:rPr>
+        <w:t>3.00-main :</w:t>
+      </w:r>
+      <w:r>
+        <w:rPr>
+          <w:rFonts w:asciiTheme="minorEastAsia" w:hAnsiTheme="minorEastAsia"/>
+          <w:sz w:val="24"/>
+          <w:szCs w:val="24"/>
+        </w:rPr>
+        <w:t xml:space="preserve"> </w:t>
+      </w:r>
+      <w:r>
+        <w:rPr>
+          <w:rFonts w:asciiTheme="minorEastAsia" w:hAnsiTheme="minorEastAsia" w:hint="eastAsia"/>
+          <w:sz w:val="24"/>
+          <w:szCs w:val="24"/>
+        </w:rPr>
+        <w:t>单页面</w:t>
+      </w:r>
+      <w:r>
+        <w:rPr>
+          <w:rFonts w:asciiTheme="minorEastAsia" w:hAnsiTheme="minorEastAsia"/>
+          <w:sz w:val="24"/>
+          <w:szCs w:val="24"/>
+        </w:rPr>
+        <w:t>应用</w:t>
+      </w:r>
+      <w:r>
+        <w:rPr>
+          <w:rFonts w:asciiTheme="minorEastAsia" w:hAnsiTheme="minorEastAsia" w:hint="eastAsia"/>
+          <w:sz w:val="24"/>
+          <w:szCs w:val="24"/>
+        </w:rPr>
+        <w:t>根组件</w:t>
+      </w:r>
+      <w:r>
+        <w:rPr>
+          <w:rFonts w:asciiTheme="minorEastAsia" w:hAnsiTheme="minorEastAsia"/>
+          <w:sz w:val="24"/>
+          <w:szCs w:val="24"/>
+        </w:rPr>
+        <w:t>;</w:t>
+      </w:r>
+    </w:p>
+    <w:p>
+      <w:pPr>
+        <w:pStyle w:val="a4"/>
+        <w:ind w:leftChars="632" w:left="1390"/>
+        <w:rPr>
+          <w:rFonts w:asciiTheme="minorEastAsia" w:hAnsiTheme="minorEastAsia"/>
+          <w:sz w:val="24"/>
+          <w:szCs w:val="24"/>
+        </w:rPr>
+      </w:pPr>
+      <w:r>
+        <w:rPr>
+          <w:rFonts w:asciiTheme="minorEastAsia" w:hAnsiTheme="minorEastAsia"/>
+          <w:sz w:val="24"/>
+          <w:szCs w:val="24"/>
+        </w:rPr>
+        <w:tab/>
+      </w:r>
+      <w:r>
+        <w:rPr>
+          <w:rFonts w:asciiTheme="minorEastAsia" w:hAnsiTheme="minorEastAsia"/>
+          <w:b/>
+          <w:sz w:val="24"/>
+          <w:szCs w:val="24"/>
+        </w:rPr>
+        <w:t>4.01-index :</w:t>
+      </w:r>
+      <w:r>
+        <w:rPr>
+          <w:rFonts w:asciiTheme="minorEastAsia" w:hAnsiTheme="minorEastAsia"/>
+          <w:sz w:val="24"/>
+          <w:szCs w:val="24"/>
+        </w:rPr>
+        <w:t xml:space="preserve"> </w:t>
+      </w:r>
+      <w:r>
+        <w:rPr>
+          <w:rFonts w:asciiTheme="minorEastAsia" w:hAnsiTheme="minorEastAsia" w:hint="eastAsia"/>
+          <w:sz w:val="24"/>
+          <w:szCs w:val="24"/>
+        </w:rPr>
+        <w:t>子</w:t>
+      </w:r>
+      <w:r>
+        <w:rPr>
+          <w:rFonts w:asciiTheme="minorEastAsia" w:hAnsiTheme="minorEastAsia"/>
+          <w:sz w:val="24"/>
+          <w:szCs w:val="24"/>
+        </w:rPr>
+        <w:t>组件</w:t>
+      </w:r>
+      <w:r>
+        <w:rPr>
+          <w:rFonts w:asciiTheme="minorEastAsia" w:hAnsiTheme="minorEastAsia" w:hint="eastAsia"/>
+          <w:sz w:val="24"/>
+          <w:szCs w:val="24"/>
+        </w:rPr>
+        <w:t xml:space="preserve"> 首页</w:t>
+      </w:r>
+      <w:r>
+        <w:rPr>
+          <w:rFonts w:asciiTheme="minorEastAsia" w:hAnsiTheme="minorEastAsia"/>
+          <w:sz w:val="24"/>
+          <w:szCs w:val="24"/>
+        </w:rPr>
+        <w:t>index;</w:t>
+      </w:r>
+    </w:p>
+    <w:p>
+      <w:pPr>
+        <w:pStyle w:val="a4"/>
+        <w:ind w:leftChars="632" w:left="1390"/>
+        <w:rPr>
+          <w:rFonts w:asciiTheme="minorEastAsia" w:hAnsiTheme="minorEastAsia"/>
+          <w:sz w:val="24"/>
+          <w:szCs w:val="24"/>
+        </w:rPr>
+      </w:pPr>
+      <w:r>
+        <w:rPr>
+          <w:rFonts w:asciiTheme="minorEastAsia" w:hAnsiTheme="minorEastAsia"/>
+          <w:sz w:val="24"/>
+          <w:szCs w:val="24"/>
+        </w:rPr>
+        <w:tab/>
+      </w:r>
+      <w:r>
+        <w:rPr>
+          <w:rFonts w:asciiTheme="minorEastAsia" w:hAnsiTheme="minorEastAsia"/>
+          <w:b/>
+          <w:sz w:val="24"/>
+          <w:szCs w:val="24"/>
+        </w:rPr>
+        <w:t>5.02-exampl</w:t>
+      </w:r>
+      <w:r>
+        <w:rPr>
+          <w:rFonts w:asciiTheme="minorEastAsia" w:hAnsiTheme="minorEastAsia"/>
+          <w:sz w:val="24"/>
+          <w:szCs w:val="24"/>
+        </w:rPr>
+        <w:t xml:space="preserve">e </w:t>
+      </w:r>
+      <w:r>
+        <w:rPr>
+          <w:rFonts w:asciiTheme="minorEastAsia" w:hAnsiTheme="minorEastAsia"/>
+          <w:b/>
+          <w:sz w:val="24"/>
+          <w:szCs w:val="24"/>
+        </w:rPr>
+        <w:t>:</w:t>
+      </w:r>
+      <w:r>
+        <w:rPr>
+          <w:rFonts w:asciiTheme="minorEastAsia" w:hAnsiTheme="minorEastAsia"/>
+          <w:sz w:val="24"/>
+          <w:szCs w:val="24"/>
+        </w:rPr>
+        <w:t xml:space="preserve"> </w:t>
+      </w:r>
+      <w:r>
+        <w:rPr>
+          <w:rFonts w:asciiTheme="minorEastAsia" w:hAnsiTheme="minorEastAsia" w:hint="eastAsia"/>
+          <w:sz w:val="24"/>
+          <w:szCs w:val="24"/>
+        </w:rPr>
+        <w:t>子组件 示例</w:t>
+      </w:r>
+      <w:r>
+        <w:rPr>
+          <w:rFonts w:asciiTheme="minorEastAsia" w:hAnsiTheme="minorEastAsia"/>
+          <w:sz w:val="24"/>
+          <w:szCs w:val="24"/>
+        </w:rPr>
+        <w:t>，发布前删除</w:t>
+      </w:r>
+      <w:r>
+        <w:rPr>
+          <w:rFonts w:asciiTheme="minorEastAsia" w:hAnsiTheme="minorEastAsia" w:hint="eastAsia"/>
+          <w:sz w:val="24"/>
+          <w:szCs w:val="24"/>
+        </w:rPr>
+        <w:t>;</w:t>
+      </w:r>
+    </w:p>
+    <w:p>
+      <w:pPr>
+        <w:pStyle w:val="a4"/>
+        <w:ind w:leftChars="632" w:left="1390"/>
+        <w:rPr>
+          <w:rFonts w:asciiTheme="minorEastAsia" w:hAnsiTheme="minorEastAsia"/>
+          <w:sz w:val="24"/>
+          <w:szCs w:val="24"/>
+        </w:rPr>
+      </w:pPr>
+      <w:r>
+        <w:rPr>
+          <w:rFonts w:asciiTheme="minorEastAsia" w:hAnsiTheme="minorEastAsia"/>
+          <w:sz w:val="24"/>
+          <w:szCs w:val="24"/>
+        </w:rPr>
+        <w:tab/>
+      </w:r>
+      <w:r>
+        <w:rPr>
+          <w:rFonts w:asciiTheme="minorEastAsia" w:hAnsiTheme="minorEastAsia"/>
+          <w:b/>
+          <w:sz w:val="24"/>
+          <w:szCs w:val="24"/>
+        </w:rPr>
+        <w:t xml:space="preserve">6.1*~*-* : </w:t>
+      </w:r>
+      <w:r>
+        <w:rPr>
+          <w:rFonts w:asciiTheme="minorEastAsia" w:hAnsiTheme="minorEastAsia" w:hint="eastAsia"/>
+          <w:sz w:val="24"/>
+          <w:szCs w:val="24"/>
+        </w:rPr>
+        <w:t>新建</w:t>
+      </w:r>
+      <w:r>
+        <w:rPr>
+          <w:rFonts w:asciiTheme="minorEastAsia" w:hAnsiTheme="minorEastAsia" w:hint="eastAsia"/>
+          <w:sz w:val="24"/>
+          <w:szCs w:val="24"/>
+        </w:rPr>
+        <w:t>子组件</w:t>
+      </w:r>
+      <w:r>
+        <w:rPr>
+          <w:rFonts w:asciiTheme="minorEastAsia" w:hAnsiTheme="minorEastAsia" w:hint="eastAsia"/>
+          <w:sz w:val="24"/>
+          <w:szCs w:val="24"/>
+        </w:rPr>
+        <w:t>文件夹</w:t>
+      </w:r>
+      <w:r>
+        <w:rPr>
+          <w:rFonts w:asciiTheme="minorEastAsia" w:hAnsiTheme="minorEastAsia" w:hint="eastAsia"/>
+          <w:sz w:val="24"/>
+          <w:szCs w:val="24"/>
+        </w:rPr>
+        <w:t xml:space="preserve"> 名称</w:t>
+      </w:r>
+      <w:r>
+        <w:rPr>
+          <w:rFonts w:asciiTheme="minorEastAsia" w:hAnsiTheme="minorEastAsia"/>
+          <w:sz w:val="24"/>
+          <w:szCs w:val="24"/>
+        </w:rPr>
+        <w:t>按需求文档</w:t>
+      </w:r>
+      <w:r>
+        <w:rPr>
+          <w:rFonts w:asciiTheme="minorEastAsia" w:hAnsiTheme="minorEastAsia" w:hint="eastAsia"/>
+          <w:sz w:val="24"/>
+          <w:szCs w:val="24"/>
+        </w:rPr>
+        <w:t>加</w:t>
+      </w:r>
+      <w:r>
+        <w:rPr>
+          <w:rFonts w:asciiTheme="minorEastAsia" w:hAnsiTheme="minorEastAsia"/>
+          <w:sz w:val="24"/>
+          <w:szCs w:val="24"/>
+        </w:rPr>
+        <w:t>level前缀</w:t>
+      </w:r>
+      <w:r>
+        <w:rPr>
+          <w:rFonts w:asciiTheme="minorEastAsia" w:hAnsiTheme="minorEastAsia" w:hint="eastAsia"/>
+          <w:sz w:val="24"/>
+          <w:szCs w:val="24"/>
+        </w:rPr>
+        <w:t>;</w:t>
+      </w:r>
+    </w:p>
+    <w:p>
+      <w:pPr>
+        <w:pStyle w:val="a4"/>
+        <w:ind w:leftChars="632" w:left="1390"/>
+        <w:rPr>
+          <w:rFonts w:asciiTheme="minorEastAsia" w:hAnsiTheme="minorEastAsia"/>
+          <w:b/>
+          <w:color w:val="FF0000"/>
+          <w:sz w:val="24"/>
+          <w:szCs w:val="24"/>
+        </w:rPr>
+      </w:pPr>
+      <w:r>
+        <w:rPr>
+          <w:rFonts w:asciiTheme="minorEastAsia" w:hAnsiTheme="minorEastAsia"/>
+          <w:b/>
+          <w:color w:val="FF0000"/>
+          <w:sz w:val="24"/>
+          <w:szCs w:val="24"/>
+        </w:rPr>
+        <w:t>Instruction：新建子组件</w:t>
+      </w:r>
+      <w:r>
+        <w:rPr>
+          <w:rFonts w:asciiTheme="minorEastAsia" w:hAnsiTheme="minorEastAsia" w:hint="eastAsia"/>
+          <w:b/>
+          <w:color w:val="FF0000"/>
+          <w:sz w:val="24"/>
+          <w:szCs w:val="24"/>
+        </w:rPr>
+        <w:t>目录</w:t>
+      </w:r>
+      <w:r>
+        <w:rPr>
+          <w:rFonts w:asciiTheme="minorEastAsia" w:hAnsiTheme="minorEastAsia"/>
+          <w:b/>
+          <w:color w:val="FF0000"/>
+          <w:sz w:val="24"/>
+          <w:szCs w:val="24"/>
+        </w:rPr>
+        <w:t>结构按照example</w:t>
+      </w:r>
+      <w:r>
+        <w:rPr>
+          <w:rFonts w:asciiTheme="minorEastAsia" w:hAnsiTheme="minorEastAsia" w:hint="eastAsia"/>
+          <w:b/>
+          <w:color w:val="FF0000"/>
+          <w:sz w:val="24"/>
+          <w:szCs w:val="24"/>
+        </w:rPr>
+        <w:t>统一进行，</w:t>
+      </w:r>
+      <w:r>
+        <w:rPr>
+          <w:rFonts w:asciiTheme="minorEastAsia" w:hAnsiTheme="minorEastAsia"/>
+          <w:b/>
+          <w:color w:val="FF0000"/>
+          <w:sz w:val="24"/>
+          <w:szCs w:val="24"/>
+        </w:rPr>
+        <w:t>方便后续管理！</w:t>
+      </w:r>
+    </w:p>
+    <w:p>
+      <w:pPr>
+        <w:pStyle w:val="a4"/>
+        <w:ind w:leftChars="632" w:left="1390"/>
+        <w:rPr>
+          <w:rFonts w:asciiTheme="minorEastAsia" w:hAnsiTheme="minorEastAsia"/>
+          <w:b/>
+          <w:color w:val="FF0000"/>
+          <w:sz w:val="24"/>
+          <w:szCs w:val="24"/>
+        </w:rPr>
+      </w:pPr>
+    </w:p>
+    <w:p>
+      <w:pPr>
+        <w:pStyle w:val="a4"/>
+        <w:ind w:left="1170"/>
+        <w:rPr>
+          <w:rFonts w:asciiTheme="minorEastAsia" w:hAnsiTheme="minorEastAsia"/>
+          <w:sz w:val="24"/>
+          <w:szCs w:val="24"/>
+        </w:rPr>
+      </w:pPr>
+      <w:r>
+        <w:rPr>
+          <w:rFonts w:asciiTheme="minorEastAsia" w:hAnsiTheme="minorEastAsia"/>
+          <w:sz w:val="24"/>
+          <w:szCs w:val="24"/>
+        </w:rPr>
+        <w:tab/>
+      </w:r>
       <w:r>
         <w:rPr>
           <w:noProof/>
         </w:rPr>
         <w:drawing>
-          <wp:inline distT="0" distB="0" distL="0" distR="0" wp14:anchorId="55BFEC2E" wp14:editId="4AB72A5D">
-            <wp:extent cx="5486400" cy="5346700"/>
-            <wp:effectExtent l="0" t="0" r="0" b="6350"/>
-            <wp:docPr id="5" name="图片 5"/>
+          <wp:inline distT="0" distB="0" distL="0" distR="0" wp14:anchorId="4984E394" wp14:editId="0A1B741E">
+            <wp:extent cx="2219048" cy="295238"/>
+            <wp:effectExtent l="0" t="0" r="0" b="0"/>
+            <wp:docPr id="2" name="图片 2"/>
             <wp:cNvGraphicFramePr>
               <a:graphicFrameLocks xmlns:a="http://schemas.openxmlformats.org/drawingml/2006/main" noChangeAspect="1"/>
             </wp:cNvGraphicFramePr>
@@ -1482,7 +1353,7 @@
                   <pic:spPr>
                     <a:xfrm>
                       <a:off x="0" y="0"/>
-                      <a:ext cx="5486400" cy="5346700"/>
+                      <a:ext cx="2219048" cy="295238"/>
                     </a:xfrm>
                     <a:prstGeom prst="rect">
                       <a:avLst/>
@@ -1507,59 +1378,70 @@
       </w:pPr>
       <w:r>
         <w:rPr>
-          <w:rFonts w:asciiTheme="minorEastAsia" w:hAnsiTheme="minorEastAsia" w:hint="eastAsia"/>
-          <w:sz w:val="24"/>
-          <w:szCs w:val="24"/>
-        </w:rPr>
-        <w:t>这里</w:t>
-      </w:r>
-      <w:r>
-        <w:rPr>
-          <w:rFonts w:asciiTheme="minorEastAsia" w:hAnsiTheme="minorEastAsia"/>
-          <w:sz w:val="24"/>
-          <w:szCs w:val="24"/>
-        </w:rPr>
-        <w:t>需要后续添加的内容仅</w:t>
-      </w:r>
-      <w:r>
-        <w:rPr>
-          <w:rFonts w:asciiTheme="minorEastAsia" w:hAnsiTheme="minorEastAsia" w:hint="eastAsia"/>
-          <w:sz w:val="24"/>
-          <w:szCs w:val="24"/>
-        </w:rPr>
-        <w:t>写在</w:t>
-      </w:r>
-      <w:r>
-        <w:rPr>
-          <w:rFonts w:asciiTheme="minorEastAsia" w:hAnsiTheme="minorEastAsia"/>
-          <w:sz w:val="24"/>
-          <w:szCs w:val="24"/>
-        </w:rPr>
-        <w:t>S</w:t>
-      </w:r>
-      <w:r>
-        <w:rPr>
-          <w:rFonts w:asciiTheme="minorEastAsia" w:hAnsiTheme="minorEastAsia" w:hint="eastAsia"/>
-          <w:sz w:val="24"/>
-          <w:szCs w:val="24"/>
-        </w:rPr>
-        <w:t>tart</w:t>
-      </w:r>
-      <w:r>
-        <w:rPr>
-          <w:rFonts w:asciiTheme="minorEastAsia" w:hAnsiTheme="minorEastAsia"/>
-          <w:sz w:val="24"/>
-          <w:szCs w:val="24"/>
-        </w:rPr>
-        <w:t>-end标记范围内即可</w:t>
-      </w:r>
-      <w:r>
-        <w:rPr>
-          <w:rFonts w:asciiTheme="minorEastAsia" w:hAnsiTheme="minorEastAsia" w:hint="eastAsia"/>
-          <w:sz w:val="24"/>
-          <w:szCs w:val="24"/>
-        </w:rPr>
-        <w:t>！</w:t>
+          <w:rFonts w:asciiTheme="minorEastAsia" w:hAnsiTheme="minorEastAsia"/>
+          <w:sz w:val="24"/>
+          <w:szCs w:val="24"/>
+        </w:rPr>
+        <w:tab/>
+      </w:r>
+      <w:proofErr w:type="spellStart"/>
+      <w:r>
+        <w:rPr>
+          <w:rFonts w:asciiTheme="minorEastAsia" w:hAnsiTheme="minorEastAsia"/>
+          <w:b/>
+          <w:sz w:val="24"/>
+          <w:szCs w:val="24"/>
+        </w:rPr>
+        <w:t>QX_Frame.nodule&amp;routing.ts</w:t>
+      </w:r>
+      <w:proofErr w:type="spellEnd"/>
+      <w:r>
+        <w:rPr>
+          <w:rFonts w:asciiTheme="minorEastAsia" w:hAnsiTheme="minorEastAsia"/>
+          <w:sz w:val="24"/>
+          <w:szCs w:val="24"/>
+        </w:rPr>
+        <w:t xml:space="preserve"> : </w:t>
+      </w:r>
+      <w:r>
+        <w:rPr>
+          <w:rFonts w:asciiTheme="minorEastAsia" w:hAnsiTheme="minorEastAsia" w:hint="eastAsia"/>
+          <w:sz w:val="24"/>
+          <w:szCs w:val="24"/>
+        </w:rPr>
+        <w:t>组件配置</w:t>
+      </w:r>
+      <w:r>
+        <w:rPr>
+          <w:rFonts w:asciiTheme="minorEastAsia" w:hAnsiTheme="minorEastAsia"/>
+          <w:sz w:val="24"/>
+          <w:szCs w:val="24"/>
+        </w:rPr>
+        <w:t>入口（</w:t>
+      </w:r>
+      <w:r>
+        <w:rPr>
+          <w:rFonts w:asciiTheme="minorEastAsia" w:hAnsiTheme="minorEastAsia" w:hint="eastAsia"/>
+          <w:sz w:val="24"/>
+          <w:szCs w:val="24"/>
+        </w:rPr>
+        <w:t>新加组件配置位置</w:t>
+      </w:r>
+      <w:r>
+        <w:rPr>
+          <w:rFonts w:asciiTheme="minorEastAsia" w:hAnsiTheme="minorEastAsia"/>
+          <w:sz w:val="24"/>
+          <w:szCs w:val="24"/>
+        </w:rPr>
+        <w:t>）</w:t>
+      </w:r>
+      <w:r>
+        <w:rPr>
+          <w:rFonts w:asciiTheme="minorEastAsia" w:hAnsiTheme="minorEastAsia" w:hint="eastAsia"/>
+          <w:sz w:val="24"/>
+          <w:szCs w:val="24"/>
+        </w:rPr>
+        <w:t>;</w:t>
       </w:r>
     </w:p>
     <w:p>
@@ -1577,10 +1459,10 @@
           <w:noProof/>
         </w:rPr>
         <w:drawing>
-          <wp:inline distT="0" distB="0" distL="0" distR="0" wp14:anchorId="2F658873" wp14:editId="25FAFA0D">
-            <wp:extent cx="1352381" cy="200000"/>
-            <wp:effectExtent l="0" t="0" r="635" b="0"/>
-            <wp:docPr id="6" name="图片 6"/>
+          <wp:inline distT="0" distB="0" distL="0" distR="0" wp14:anchorId="5A426416" wp14:editId="40067AE1">
+            <wp:extent cx="5486400" cy="5346700"/>
+            <wp:effectExtent l="0" t="0" r="0" b="6350"/>
+            <wp:docPr id="5" name="图片 5"/>
             <wp:cNvGraphicFramePr>
               <a:graphicFrameLocks xmlns:a="http://schemas.openxmlformats.org/drawingml/2006/main" noChangeAspect="1"/>
             </wp:cNvGraphicFramePr>
@@ -1600,7 +1482,7 @@
                   <pic:spPr>
                     <a:xfrm>
                       <a:off x="0" y="0"/>
-                      <a:ext cx="1352381" cy="200000"/>
+                      <a:ext cx="5486400" cy="5346700"/>
                     </a:xfrm>
                     <a:prstGeom prst="rect">
                       <a:avLst/>
@@ -1625,130 +1507,51 @@
       </w:pPr>
       <w:r>
         <w:rPr>
-          <w:rFonts w:asciiTheme="minorEastAsia" w:hAnsiTheme="minorEastAsia"/>
-          <w:b/>
-          <w:sz w:val="24"/>
-          <w:szCs w:val="24"/>
-        </w:rPr>
-        <w:lastRenderedPageBreak/>
-        <w:t>p</w:t>
-      </w:r>
-      <w:r>
-        <w:rPr>
-          <w:rFonts w:asciiTheme="minorEastAsia" w:hAnsiTheme="minorEastAsia" w:hint="eastAsia"/>
-          <w:b/>
-          <w:sz w:val="24"/>
-          <w:szCs w:val="24"/>
-        </w:rPr>
-        <w:t>ackages</w:t>
-      </w:r>
-      <w:r>
-        <w:rPr>
-          <w:rFonts w:asciiTheme="minorEastAsia" w:hAnsiTheme="minorEastAsia" w:hint="eastAsia"/>
-          <w:sz w:val="24"/>
-          <w:szCs w:val="24"/>
-        </w:rPr>
-        <w:t xml:space="preserve"> ： 应用</w:t>
-      </w:r>
-      <w:r>
-        <w:rPr>
-          <w:rFonts w:asciiTheme="minorEastAsia" w:hAnsiTheme="minorEastAsia"/>
-          <w:sz w:val="24"/>
-          <w:szCs w:val="24"/>
-        </w:rPr>
-        <w:t>引用包（</w:t>
-      </w:r>
-      <w:r>
-        <w:rPr>
-          <w:rFonts w:asciiTheme="minorEastAsia" w:hAnsiTheme="minorEastAsia" w:hint="eastAsia"/>
-          <w:sz w:val="24"/>
-          <w:szCs w:val="24"/>
-        </w:rPr>
-        <w:t>bootstrap</w:t>
-      </w:r>
-      <w:r>
-        <w:rPr>
-          <w:rFonts w:asciiTheme="minorEastAsia" w:hAnsiTheme="minorEastAsia"/>
-          <w:sz w:val="24"/>
-          <w:szCs w:val="24"/>
-        </w:rPr>
-        <w:t xml:space="preserve"> </w:t>
-      </w:r>
-      <w:proofErr w:type="spellStart"/>
-      <w:r>
-        <w:rPr>
-          <w:rFonts w:asciiTheme="minorEastAsia" w:hAnsiTheme="minorEastAsia"/>
-          <w:sz w:val="24"/>
-          <w:szCs w:val="24"/>
-        </w:rPr>
-        <w:t>js</w:t>
-      </w:r>
-      <w:proofErr w:type="spellEnd"/>
-      <w:r>
-        <w:rPr>
-          <w:rFonts w:asciiTheme="minorEastAsia" w:hAnsiTheme="minorEastAsia"/>
-          <w:sz w:val="24"/>
-          <w:szCs w:val="24"/>
-        </w:rPr>
-        <w:t xml:space="preserve"> plugin…）</w:t>
-      </w:r>
-      <w:r>
-        <w:rPr>
-          <w:rFonts w:asciiTheme="minorEastAsia" w:hAnsiTheme="minorEastAsia" w:hint="eastAsia"/>
-          <w:sz w:val="24"/>
-          <w:szCs w:val="24"/>
-        </w:rPr>
-        <w:t>在</w:t>
-      </w:r>
-      <w:r>
-        <w:rPr>
-          <w:rFonts w:asciiTheme="minorEastAsia" w:hAnsiTheme="minorEastAsia"/>
-          <w:sz w:val="24"/>
-          <w:szCs w:val="24"/>
-        </w:rPr>
-        <w:t>index.html</w:t>
-      </w:r>
-      <w:r>
-        <w:rPr>
-          <w:rFonts w:asciiTheme="minorEastAsia" w:hAnsiTheme="minorEastAsia" w:hint="eastAsia"/>
-          <w:sz w:val="24"/>
-          <w:szCs w:val="24"/>
-        </w:rPr>
-        <w:t>内统一</w:t>
-      </w:r>
-      <w:r>
-        <w:rPr>
-          <w:rFonts w:asciiTheme="minorEastAsia" w:hAnsiTheme="minorEastAsia"/>
-          <w:sz w:val="24"/>
-          <w:szCs w:val="24"/>
-        </w:rPr>
-        <w:t>引用！不需要后续修改，如需</w:t>
-      </w:r>
-      <w:proofErr w:type="gramStart"/>
-      <w:r>
-        <w:rPr>
-          <w:rFonts w:asciiTheme="minorEastAsia" w:hAnsiTheme="minorEastAsia"/>
-          <w:sz w:val="24"/>
-          <w:szCs w:val="24"/>
-        </w:rPr>
-        <w:t>添加请</w:t>
-      </w:r>
-      <w:r>
-        <w:rPr>
-          <w:rFonts w:asciiTheme="minorEastAsia" w:hAnsiTheme="minorEastAsia" w:hint="eastAsia"/>
-          <w:sz w:val="24"/>
-          <w:szCs w:val="24"/>
-        </w:rPr>
-        <w:t>与架构师</w:t>
-      </w:r>
-      <w:proofErr w:type="gramEnd"/>
-      <w:r>
-        <w:rPr>
-          <w:rFonts w:asciiTheme="minorEastAsia" w:hAnsiTheme="minorEastAsia"/>
-          <w:sz w:val="24"/>
-          <w:szCs w:val="24"/>
-        </w:rPr>
-        <w:t>协商</w:t>
+          <w:rFonts w:asciiTheme="minorEastAsia" w:hAnsiTheme="minorEastAsia" w:hint="eastAsia"/>
+          <w:sz w:val="24"/>
+          <w:szCs w:val="24"/>
+        </w:rPr>
+        <w:t>这里</w:t>
+      </w:r>
+      <w:r>
+        <w:rPr>
+          <w:rFonts w:asciiTheme="minorEastAsia" w:hAnsiTheme="minorEastAsia"/>
+          <w:sz w:val="24"/>
+          <w:szCs w:val="24"/>
+        </w:rPr>
+        <w:t>需要后续添加的内容仅</w:t>
+      </w:r>
+      <w:r>
+        <w:rPr>
+          <w:rFonts w:asciiTheme="minorEastAsia" w:hAnsiTheme="minorEastAsia" w:hint="eastAsia"/>
+          <w:sz w:val="24"/>
+          <w:szCs w:val="24"/>
+        </w:rPr>
+        <w:t>写在</w:t>
+      </w:r>
+      <w:r>
+        <w:rPr>
+          <w:rFonts w:asciiTheme="minorEastAsia" w:hAnsiTheme="minorEastAsia"/>
+          <w:sz w:val="24"/>
+          <w:szCs w:val="24"/>
+        </w:rPr>
+        <w:t>S</w:t>
+      </w:r>
+      <w:r>
+        <w:rPr>
+          <w:rFonts w:asciiTheme="minorEastAsia" w:hAnsiTheme="minorEastAsia" w:hint="eastAsia"/>
+          <w:sz w:val="24"/>
+          <w:szCs w:val="24"/>
+        </w:rPr>
+        <w:t>tart</w:t>
+      </w:r>
+      <w:r>
+        <w:rPr>
+          <w:rFonts w:asciiTheme="minorEastAsia" w:hAnsiTheme="minorEastAsia"/>
+          <w:sz w:val="24"/>
+          <w:szCs w:val="24"/>
+        </w:rPr>
+        <w:t>-end标记范围内即可</w:t>
       </w:r>
       <w:r>
         <w:rPr>
@@ -1764,6 +1567,17 @@
         <w:pStyle w:val="a4"/>
         <w:ind w:left="1170"/>
         <w:rPr>
+          <w:rFonts w:asciiTheme="minorEastAsia" w:hAnsiTheme="minorEastAsia" w:hint="eastAsia"/>
+          <w:sz w:val="24"/>
+          <w:szCs w:val="24"/>
+        </w:rPr>
+      </w:pPr>
+    </w:p>
+    <w:p>
+      <w:pPr>
+        <w:pStyle w:val="a4"/>
+        <w:ind w:left="1170"/>
+        <w:rPr>
           <w:rFonts w:asciiTheme="minorEastAsia" w:hAnsiTheme="minorEastAsia"/>
           <w:sz w:val="24"/>
           <w:szCs w:val="24"/>
@@ -1774,10 +1588,10 @@
           <w:noProof/>
         </w:rPr>
         <w:drawing>
-          <wp:inline distT="0" distB="0" distL="0" distR="0" wp14:anchorId="6E629DD8" wp14:editId="5D51C3ED">
-            <wp:extent cx="1761905" cy="933333"/>
-            <wp:effectExtent l="0" t="0" r="0" b="635"/>
-            <wp:docPr id="9" name="图片 9"/>
+          <wp:inline distT="0" distB="0" distL="0" distR="0" wp14:anchorId="53A4F03D" wp14:editId="79A14094">
+            <wp:extent cx="1885714" cy="1714286"/>
+            <wp:effectExtent l="0" t="0" r="635" b="635"/>
+            <wp:docPr id="11" name="图片 11"/>
             <wp:cNvGraphicFramePr>
               <a:graphicFrameLocks xmlns:a="http://schemas.openxmlformats.org/drawingml/2006/main" noChangeAspect="1"/>
             </wp:cNvGraphicFramePr>
@@ -1797,7 +1611,7 @@
                   <pic:spPr>
                     <a:xfrm>
                       <a:off x="0" y="0"/>
-                      <a:ext cx="1761905" cy="933333"/>
+                      <a:ext cx="1885714" cy="1714286"/>
                     </a:xfrm>
                     <a:prstGeom prst="rect">
                       <a:avLst/>
@@ -1815,79 +1629,119 @@
         <w:pStyle w:val="a4"/>
         <w:ind w:left="1170"/>
         <w:rPr>
-          <w:rFonts w:asciiTheme="minorEastAsia" w:hAnsiTheme="minorEastAsia" w:hint="eastAsia"/>
-          <w:sz w:val="24"/>
-          <w:szCs w:val="24"/>
-        </w:rPr>
-      </w:pPr>
+          <w:rFonts w:asciiTheme="minorEastAsia" w:hAnsiTheme="minorEastAsia"/>
+          <w:sz w:val="24"/>
+          <w:szCs w:val="24"/>
+        </w:rPr>
+      </w:pPr>
+      <w:r>
+        <w:rPr>
+          <w:rFonts w:asciiTheme="minorEastAsia" w:hAnsiTheme="minorEastAsia"/>
+          <w:b/>
+          <w:sz w:val="24"/>
+          <w:szCs w:val="24"/>
+        </w:rPr>
+        <w:t>Content</w:t>
+      </w:r>
+      <w:r>
+        <w:rPr>
+          <w:rFonts w:asciiTheme="minorEastAsia" w:hAnsiTheme="minorEastAsia" w:hint="eastAsia"/>
+          <w:b/>
+          <w:sz w:val="24"/>
+          <w:szCs w:val="24"/>
+        </w:rPr>
+        <w:t>、</w:t>
+      </w:r>
+      <w:r>
+        <w:rPr>
+          <w:rFonts w:asciiTheme="minorEastAsia" w:hAnsiTheme="minorEastAsia"/>
+          <w:b/>
+          <w:sz w:val="24"/>
+          <w:szCs w:val="24"/>
+        </w:rPr>
+        <w:t>Scripts</w:t>
+      </w:r>
+      <w:r>
+        <w:rPr>
+          <w:rFonts w:asciiTheme="minorEastAsia" w:hAnsiTheme="minorEastAsia" w:hint="eastAsia"/>
+          <w:sz w:val="24"/>
+          <w:szCs w:val="24"/>
+        </w:rPr>
+        <w:t xml:space="preserve"> ： 应用</w:t>
+      </w:r>
+      <w:r>
+        <w:rPr>
+          <w:rFonts w:asciiTheme="minorEastAsia" w:hAnsiTheme="minorEastAsia"/>
+          <w:sz w:val="24"/>
+          <w:szCs w:val="24"/>
+        </w:rPr>
+        <w:t>引用包（</w:t>
+      </w:r>
+      <w:r>
+        <w:rPr>
+          <w:rFonts w:asciiTheme="minorEastAsia" w:hAnsiTheme="minorEastAsia" w:hint="eastAsia"/>
+          <w:sz w:val="24"/>
+          <w:szCs w:val="24"/>
+        </w:rPr>
+        <w:t>bootstrap</w:t>
+      </w:r>
+      <w:r>
+        <w:rPr>
+          <w:rFonts w:asciiTheme="minorEastAsia" w:hAnsiTheme="minorEastAsia"/>
+          <w:sz w:val="24"/>
+          <w:szCs w:val="24"/>
+        </w:rPr>
+        <w:t xml:space="preserve"> </w:t>
+      </w:r>
       <w:proofErr w:type="spellStart"/>
       <w:r>
         <w:rPr>
           <w:rFonts w:asciiTheme="minorEastAsia" w:hAnsiTheme="minorEastAsia"/>
-          <w:b/>
-          <w:sz w:val="24"/>
-          <w:szCs w:val="24"/>
-        </w:rPr>
-        <w:t>p</w:t>
-      </w:r>
-      <w:r>
-        <w:rPr>
-          <w:rFonts w:asciiTheme="minorEastAsia" w:hAnsiTheme="minorEastAsia" w:hint="eastAsia"/>
-          <w:b/>
-          <w:sz w:val="24"/>
-          <w:szCs w:val="24"/>
-        </w:rPr>
-        <w:t>akages</w:t>
+          <w:sz w:val="24"/>
+          <w:szCs w:val="24"/>
+        </w:rPr>
+        <w:t>js</w:t>
       </w:r>
       <w:proofErr w:type="spellEnd"/>
       <w:r>
         <w:rPr>
           <w:rFonts w:asciiTheme="minorEastAsia" w:hAnsiTheme="minorEastAsia"/>
-          <w:b/>
-          <w:sz w:val="24"/>
-          <w:szCs w:val="24"/>
-        </w:rPr>
-        <w:t>/files</w:t>
-      </w:r>
-      <w:r>
-        <w:rPr>
-          <w:rFonts w:asciiTheme="minorEastAsia" w:hAnsiTheme="minorEastAsia"/>
-          <w:sz w:val="24"/>
-          <w:szCs w:val="24"/>
-        </w:rPr>
-        <w:t xml:space="preserve"> : </w:t>
-      </w:r>
-      <w:r>
-        <w:rPr>
-          <w:rFonts w:asciiTheme="minorEastAsia" w:hAnsiTheme="minorEastAsia" w:hint="eastAsia"/>
-          <w:sz w:val="24"/>
-          <w:szCs w:val="24"/>
-        </w:rPr>
-        <w:t>项目</w:t>
-      </w:r>
-      <w:r>
-        <w:rPr>
-          <w:rFonts w:asciiTheme="minorEastAsia" w:hAnsiTheme="minorEastAsia"/>
-          <w:sz w:val="24"/>
-          <w:szCs w:val="24"/>
-        </w:rPr>
-        <w:t>需引用的文件</w:t>
-      </w:r>
-      <w:r>
-        <w:rPr>
-          <w:rFonts w:asciiTheme="minorEastAsia" w:hAnsiTheme="minorEastAsia" w:hint="eastAsia"/>
-          <w:sz w:val="24"/>
-          <w:szCs w:val="24"/>
-        </w:rPr>
-        <w:t>，</w:t>
-      </w:r>
-      <w:r>
-        <w:rPr>
-          <w:rFonts w:asciiTheme="minorEastAsia" w:hAnsiTheme="minorEastAsia"/>
-          <w:sz w:val="24"/>
-          <w:szCs w:val="24"/>
-        </w:rPr>
-        <w:t>目录</w:t>
+          <w:sz w:val="24"/>
+          <w:szCs w:val="24"/>
+        </w:rPr>
+        <w:t xml:space="preserve"> plugin…）</w:t>
+      </w:r>
+      <w:r>
+        <w:rPr>
+          <w:rFonts w:asciiTheme="minorEastAsia" w:hAnsiTheme="minorEastAsia" w:hint="eastAsia"/>
+          <w:sz w:val="24"/>
+          <w:szCs w:val="24"/>
+        </w:rPr>
+        <w:t>在</w:t>
+      </w:r>
+      <w:r>
+        <w:rPr>
+          <w:rFonts w:asciiTheme="minorEastAsia" w:hAnsiTheme="minorEastAsia"/>
+          <w:sz w:val="24"/>
+          <w:szCs w:val="24"/>
+        </w:rPr>
+        <w:t>index.html</w:t>
+      </w:r>
+      <w:r>
+        <w:rPr>
+          <w:rFonts w:asciiTheme="minorEastAsia" w:hAnsiTheme="minorEastAsia" w:hint="eastAsia"/>
+          <w:sz w:val="24"/>
+          <w:szCs w:val="24"/>
+        </w:rPr>
+        <w:t>内统一</w:t>
+      </w:r>
+      <w:r>
+        <w:rPr>
+          <w:rFonts w:asciiTheme="minorEastAsia" w:hAnsiTheme="minorEastAsia"/>
+          <w:sz w:val="24"/>
+          <w:szCs w:val="24"/>
+        </w:rPr>
+        <w:t>引用！不需要后续修改，如需</w:t>
       </w:r>
       <w:proofErr w:type="gramStart"/>
       <w:r>
@@ -1896,7 +1750,15 @@
           <w:sz w:val="24"/>
           <w:szCs w:val="24"/>
         </w:rPr>
-        <w:t>按应用</w:t>
+        <w:t>添加请</w:t>
+      </w:r>
+      <w:r>
+        <w:rPr>
+          <w:rFonts w:asciiTheme="minorEastAsia" w:hAnsiTheme="minorEastAsia" w:hint="eastAsia"/>
+          <w:sz w:val="24"/>
+          <w:szCs w:val="24"/>
+        </w:rPr>
+        <w:t>与架构师</w:t>
       </w:r>
       <w:proofErr w:type="gramEnd"/>
       <w:r>
@@ -1905,145 +1767,15 @@
           <w:sz w:val="24"/>
           <w:szCs w:val="24"/>
         </w:rPr>
-        <w:t>名</w:t>
-      </w:r>
-      <w:r>
-        <w:rPr>
-          <w:rFonts w:asciiTheme="minorEastAsia" w:hAnsiTheme="minorEastAsia" w:hint="eastAsia"/>
-          <w:sz w:val="24"/>
-          <w:szCs w:val="24"/>
-        </w:rPr>
-        <w:t>格式</w:t>
-      </w:r>
-      <w:r>
-        <w:rPr>
-          <w:rFonts w:asciiTheme="minorEastAsia" w:hAnsiTheme="minorEastAsia" w:hint="eastAsia"/>
-          <w:sz w:val="24"/>
-          <w:szCs w:val="24"/>
-        </w:rPr>
-        <w:t>添加;</w:t>
-      </w:r>
-    </w:p>
-    <w:p>
-      <w:pPr>
-        <w:pStyle w:val="a4"/>
-        <w:ind w:left="1170"/>
-        <w:rPr>
-          <w:rFonts w:asciiTheme="minorEastAsia" w:hAnsiTheme="minorEastAsia" w:hint="eastAsia"/>
-          <w:sz w:val="24"/>
-          <w:szCs w:val="24"/>
-        </w:rPr>
-      </w:pPr>
-      <w:proofErr w:type="spellStart"/>
-      <w:r>
-        <w:rPr>
-          <w:rFonts w:asciiTheme="minorEastAsia" w:hAnsiTheme="minorEastAsia"/>
-          <w:b/>
-          <w:sz w:val="24"/>
-          <w:szCs w:val="24"/>
-        </w:rPr>
-        <w:t>p</w:t>
-      </w:r>
-      <w:r>
-        <w:rPr>
-          <w:rFonts w:asciiTheme="minorEastAsia" w:hAnsiTheme="minorEastAsia" w:hint="eastAsia"/>
-          <w:b/>
-          <w:sz w:val="24"/>
-          <w:szCs w:val="24"/>
-        </w:rPr>
-        <w:t>akages</w:t>
-      </w:r>
-      <w:proofErr w:type="spellEnd"/>
-      <w:r>
-        <w:rPr>
-          <w:rFonts w:asciiTheme="minorEastAsia" w:hAnsiTheme="minorEastAsia"/>
-          <w:b/>
-          <w:sz w:val="24"/>
-          <w:szCs w:val="24"/>
-        </w:rPr>
-        <w:t>/images</w:t>
-      </w:r>
-      <w:r>
-        <w:rPr>
-          <w:rFonts w:asciiTheme="minorEastAsia" w:hAnsiTheme="minorEastAsia"/>
-          <w:sz w:val="24"/>
-          <w:szCs w:val="24"/>
-        </w:rPr>
-        <w:t xml:space="preserve"> : </w:t>
-      </w:r>
-      <w:r>
-        <w:rPr>
-          <w:rFonts w:asciiTheme="minorEastAsia" w:hAnsiTheme="minorEastAsia" w:hint="eastAsia"/>
-          <w:sz w:val="24"/>
-          <w:szCs w:val="24"/>
-        </w:rPr>
-        <w:t>项目</w:t>
-      </w:r>
-      <w:r>
-        <w:rPr>
-          <w:rFonts w:asciiTheme="minorEastAsia" w:hAnsiTheme="minorEastAsia"/>
-          <w:sz w:val="24"/>
-          <w:szCs w:val="24"/>
-        </w:rPr>
-        <w:t>需要引用的</w:t>
-      </w:r>
-      <w:r>
-        <w:rPr>
-          <w:rFonts w:asciiTheme="minorEastAsia" w:hAnsiTheme="minorEastAsia" w:hint="eastAsia"/>
-          <w:sz w:val="24"/>
-          <w:szCs w:val="24"/>
-        </w:rPr>
-        <w:t>,</w:t>
-      </w:r>
-      <w:r>
-        <w:rPr>
-          <w:rFonts w:asciiTheme="minorEastAsia" w:hAnsiTheme="minorEastAsia"/>
-          <w:sz w:val="24"/>
-          <w:szCs w:val="24"/>
-        </w:rPr>
-        <w:t xml:space="preserve"> </w:t>
-      </w:r>
-      <w:r>
-        <w:rPr>
-          <w:rFonts w:asciiTheme="minorEastAsia" w:hAnsiTheme="minorEastAsia"/>
-          <w:sz w:val="24"/>
-          <w:szCs w:val="24"/>
-        </w:rPr>
-        <w:t>目录</w:t>
-      </w:r>
-      <w:proofErr w:type="gramStart"/>
-      <w:r>
-        <w:rPr>
-          <w:rFonts w:asciiTheme="minorEastAsia" w:hAnsiTheme="minorEastAsia"/>
-          <w:sz w:val="24"/>
-          <w:szCs w:val="24"/>
-        </w:rPr>
-        <w:t>按应用</w:t>
-      </w:r>
-      <w:proofErr w:type="gramEnd"/>
-      <w:r>
-        <w:rPr>
-          <w:rFonts w:asciiTheme="minorEastAsia" w:hAnsiTheme="minorEastAsia"/>
-          <w:sz w:val="24"/>
-          <w:szCs w:val="24"/>
-        </w:rPr>
-        <w:t>名</w:t>
-      </w:r>
-      <w:r>
-        <w:rPr>
-          <w:rFonts w:asciiTheme="minorEastAsia" w:hAnsiTheme="minorEastAsia" w:hint="eastAsia"/>
-          <w:sz w:val="24"/>
-          <w:szCs w:val="24"/>
-        </w:rPr>
-        <w:t>格式</w:t>
-      </w:r>
-      <w:r>
-        <w:rPr>
-          <w:rFonts w:asciiTheme="minorEastAsia" w:hAnsiTheme="minorEastAsia" w:hint="eastAsia"/>
-          <w:sz w:val="24"/>
-          <w:szCs w:val="24"/>
-        </w:rPr>
-        <w:t>添加;</w:t>
+        <w:t>协商</w:t>
+      </w:r>
+      <w:r>
+        <w:rPr>
+          <w:rFonts w:asciiTheme="minorEastAsia" w:hAnsiTheme="minorEastAsia" w:hint="eastAsia"/>
+          <w:sz w:val="24"/>
+          <w:szCs w:val="24"/>
+        </w:rPr>
+        <w:t>！</w:t>
       </w:r>
     </w:p>
     <w:p>
@@ -2061,10 +1793,10 @@
           <w:noProof/>
         </w:rPr>
         <w:drawing>
-          <wp:inline distT="0" distB="0" distL="0" distR="0" wp14:anchorId="5D395921" wp14:editId="1F237B74">
-            <wp:extent cx="1600000" cy="742857"/>
+          <wp:inline distT="0" distB="0" distL="0" distR="0" wp14:anchorId="3A37679A" wp14:editId="7A8E3FE8">
+            <wp:extent cx="2552381" cy="1923810"/>
             <wp:effectExtent l="0" t="0" r="635" b="635"/>
-            <wp:docPr id="10" name="图片 10"/>
+            <wp:docPr id="13" name="图片 13"/>
             <wp:cNvGraphicFramePr>
               <a:graphicFrameLocks xmlns:a="http://schemas.openxmlformats.org/drawingml/2006/main" noChangeAspect="1"/>
             </wp:cNvGraphicFramePr>
@@ -2084,6 +1816,253 @@
                   <pic:spPr>
                     <a:xfrm>
                       <a:off x="0" y="0"/>
+                      <a:ext cx="2552381" cy="1923810"/>
+                    </a:xfrm>
+                    <a:prstGeom prst="rect">
+                      <a:avLst/>
+                    </a:prstGeom>
+                  </pic:spPr>
+                </pic:pic>
+              </a:graphicData>
+            </a:graphic>
+          </wp:inline>
+        </w:drawing>
+      </w:r>
+    </w:p>
+    <w:p>
+      <w:pPr>
+        <w:pStyle w:val="a4"/>
+        <w:ind w:left="1170"/>
+        <w:rPr>
+          <w:rFonts w:asciiTheme="minorEastAsia" w:hAnsiTheme="minorEastAsia"/>
+          <w:sz w:val="24"/>
+          <w:szCs w:val="24"/>
+        </w:rPr>
+      </w:pPr>
+      <w:r>
+        <w:rPr>
+          <w:rFonts w:asciiTheme="minorEastAsia" w:hAnsiTheme="minorEastAsia"/>
+          <w:b/>
+          <w:sz w:val="24"/>
+          <w:szCs w:val="24"/>
+        </w:rPr>
+        <w:t>files</w:t>
+      </w:r>
+      <w:r>
+        <w:rPr>
+          <w:rFonts w:asciiTheme="minorEastAsia" w:hAnsiTheme="minorEastAsia"/>
+          <w:sz w:val="24"/>
+          <w:szCs w:val="24"/>
+        </w:rPr>
+        <w:t xml:space="preserve"> : </w:t>
+      </w:r>
+      <w:r>
+        <w:rPr>
+          <w:rFonts w:asciiTheme="minorEastAsia" w:hAnsiTheme="minorEastAsia" w:hint="eastAsia"/>
+          <w:sz w:val="24"/>
+          <w:szCs w:val="24"/>
+        </w:rPr>
+        <w:t>项目</w:t>
+      </w:r>
+      <w:r>
+        <w:rPr>
+          <w:rFonts w:asciiTheme="minorEastAsia" w:hAnsiTheme="minorEastAsia"/>
+          <w:sz w:val="24"/>
+          <w:szCs w:val="24"/>
+        </w:rPr>
+        <w:t>需引用的文件</w:t>
+      </w:r>
+      <w:r>
+        <w:rPr>
+          <w:rFonts w:asciiTheme="minorEastAsia" w:hAnsiTheme="minorEastAsia" w:hint="eastAsia"/>
+          <w:sz w:val="24"/>
+          <w:szCs w:val="24"/>
+        </w:rPr>
+        <w:t>，</w:t>
+      </w:r>
+      <w:r>
+        <w:rPr>
+          <w:rFonts w:asciiTheme="minorEastAsia" w:hAnsiTheme="minorEastAsia"/>
+          <w:sz w:val="24"/>
+          <w:szCs w:val="24"/>
+        </w:rPr>
+        <w:t>目录</w:t>
+      </w:r>
+      <w:proofErr w:type="gramStart"/>
+      <w:r>
+        <w:rPr>
+          <w:rFonts w:asciiTheme="minorEastAsia" w:hAnsiTheme="minorEastAsia"/>
+          <w:sz w:val="24"/>
+          <w:szCs w:val="24"/>
+        </w:rPr>
+        <w:t>按应用</w:t>
+      </w:r>
+      <w:proofErr w:type="gramEnd"/>
+      <w:r>
+        <w:rPr>
+          <w:rFonts w:asciiTheme="minorEastAsia" w:hAnsiTheme="minorEastAsia"/>
+          <w:sz w:val="24"/>
+          <w:szCs w:val="24"/>
+        </w:rPr>
+        <w:t>名</w:t>
+      </w:r>
+      <w:r>
+        <w:rPr>
+          <w:rFonts w:asciiTheme="minorEastAsia" w:hAnsiTheme="minorEastAsia" w:hint="eastAsia"/>
+          <w:sz w:val="24"/>
+          <w:szCs w:val="24"/>
+        </w:rPr>
+        <w:t>格式</w:t>
+      </w:r>
+      <w:r>
+        <w:rPr>
+          <w:rFonts w:asciiTheme="minorEastAsia" w:hAnsiTheme="minorEastAsia" w:hint="eastAsia"/>
+          <w:sz w:val="24"/>
+          <w:szCs w:val="24"/>
+        </w:rPr>
+        <w:t>添加;</w:t>
+      </w:r>
+    </w:p>
+    <w:p>
+      <w:pPr>
+        <w:pStyle w:val="a4"/>
+        <w:ind w:left="1170"/>
+        <w:rPr>
+          <w:rFonts w:asciiTheme="minorEastAsia" w:hAnsiTheme="minorEastAsia"/>
+          <w:sz w:val="24"/>
+          <w:szCs w:val="24"/>
+        </w:rPr>
+      </w:pPr>
+      <w:r>
+        <w:rPr>
+          <w:rFonts w:asciiTheme="minorEastAsia" w:hAnsiTheme="minorEastAsia"/>
+          <w:b/>
+          <w:sz w:val="24"/>
+          <w:szCs w:val="24"/>
+        </w:rPr>
+        <w:t>images</w:t>
+      </w:r>
+      <w:r>
+        <w:rPr>
+          <w:rFonts w:asciiTheme="minorEastAsia" w:hAnsiTheme="minorEastAsia"/>
+          <w:sz w:val="24"/>
+          <w:szCs w:val="24"/>
+        </w:rPr>
+        <w:t xml:space="preserve"> : </w:t>
+      </w:r>
+      <w:r>
+        <w:rPr>
+          <w:rFonts w:asciiTheme="minorEastAsia" w:hAnsiTheme="minorEastAsia" w:hint="eastAsia"/>
+          <w:sz w:val="24"/>
+          <w:szCs w:val="24"/>
+        </w:rPr>
+        <w:t>项目</w:t>
+      </w:r>
+      <w:r>
+        <w:rPr>
+          <w:rFonts w:asciiTheme="minorEastAsia" w:hAnsiTheme="minorEastAsia"/>
+          <w:sz w:val="24"/>
+          <w:szCs w:val="24"/>
+        </w:rPr>
+        <w:t>需要引用的</w:t>
+      </w:r>
+      <w:r>
+        <w:rPr>
+          <w:rFonts w:asciiTheme="minorEastAsia" w:hAnsiTheme="minorEastAsia" w:hint="eastAsia"/>
+          <w:sz w:val="24"/>
+          <w:szCs w:val="24"/>
+        </w:rPr>
+        <w:t>,</w:t>
+      </w:r>
+      <w:r>
+        <w:rPr>
+          <w:rFonts w:asciiTheme="minorEastAsia" w:hAnsiTheme="minorEastAsia"/>
+          <w:sz w:val="24"/>
+          <w:szCs w:val="24"/>
+        </w:rPr>
+        <w:t xml:space="preserve"> </w:t>
+      </w:r>
+      <w:r>
+        <w:rPr>
+          <w:rFonts w:asciiTheme="minorEastAsia" w:hAnsiTheme="minorEastAsia"/>
+          <w:sz w:val="24"/>
+          <w:szCs w:val="24"/>
+        </w:rPr>
+        <w:t>目录</w:t>
+      </w:r>
+      <w:proofErr w:type="gramStart"/>
+      <w:r>
+        <w:rPr>
+          <w:rFonts w:asciiTheme="minorEastAsia" w:hAnsiTheme="minorEastAsia"/>
+          <w:sz w:val="24"/>
+          <w:szCs w:val="24"/>
+        </w:rPr>
+        <w:t>按应用</w:t>
+      </w:r>
+      <w:proofErr w:type="gramEnd"/>
+      <w:r>
+        <w:rPr>
+          <w:rFonts w:asciiTheme="minorEastAsia" w:hAnsiTheme="minorEastAsia"/>
+          <w:sz w:val="24"/>
+          <w:szCs w:val="24"/>
+        </w:rPr>
+        <w:t>名</w:t>
+      </w:r>
+      <w:r>
+        <w:rPr>
+          <w:rFonts w:asciiTheme="minorEastAsia" w:hAnsiTheme="minorEastAsia" w:hint="eastAsia"/>
+          <w:sz w:val="24"/>
+          <w:szCs w:val="24"/>
+        </w:rPr>
+        <w:t>格式</w:t>
+      </w:r>
+      <w:r>
+        <w:rPr>
+          <w:rFonts w:asciiTheme="minorEastAsia" w:hAnsiTheme="minorEastAsia" w:hint="eastAsia"/>
+          <w:sz w:val="24"/>
+          <w:szCs w:val="24"/>
+        </w:rPr>
+        <w:t>添加;</w:t>
+      </w:r>
+    </w:p>
+    <w:p>
+      <w:pPr>
+        <w:pStyle w:val="a4"/>
+        <w:ind w:left="1170"/>
+        <w:rPr>
+          <w:rFonts w:asciiTheme="minorEastAsia" w:hAnsiTheme="minorEastAsia"/>
+          <w:sz w:val="24"/>
+          <w:szCs w:val="24"/>
+        </w:rPr>
+      </w:pPr>
+      <w:r>
+        <w:rPr>
+          <w:noProof/>
+        </w:rPr>
+        <w:drawing>
+          <wp:inline distT="0" distB="0" distL="0" distR="0" wp14:anchorId="3E3693A1" wp14:editId="4ECA5424">
+            <wp:extent cx="1600000" cy="742857"/>
+            <wp:effectExtent l="0" t="0" r="635" b="635"/>
+            <wp:docPr id="10" name="图片 10"/>
+            <wp:cNvGraphicFramePr>
+              <a:graphicFrameLocks xmlns:a="http://schemas.openxmlformats.org/drawingml/2006/main" noChangeAspect="1"/>
+            </wp:cNvGraphicFramePr>
+            <a:graphic xmlns:a="http://schemas.openxmlformats.org/drawingml/2006/main">
+              <a:graphicData uri="http://schemas.openxmlformats.org/drawingml/2006/picture">
+                <pic:pic xmlns:pic="http://schemas.openxmlformats.org/drawingml/2006/picture">
+                  <pic:nvPicPr>
+                    <pic:cNvPr id="1" name=""/>
+                    <pic:cNvPicPr/>
+                  </pic:nvPicPr>
+                  <pic:blipFill>
+                    <a:blip r:embed="rId13"/>
+                    <a:stretch>
+                      <a:fillRect/>
+                    </a:stretch>
+                  </pic:blipFill>
+                  <pic:spPr>
+                    <a:xfrm>
+                      <a:off x="0" y="0"/>
                       <a:ext cx="1600000" cy="742857"/>
                     </a:xfrm>
                     <a:prstGeom prst="rect">
@@ -2102,7 +2081,7 @@
         <w:pStyle w:val="a4"/>
         <w:ind w:left="1170"/>
         <w:rPr>
-          <w:rFonts w:asciiTheme="minorEastAsia" w:hAnsiTheme="minorEastAsia" w:hint="eastAsia"/>
+          <w:rFonts w:asciiTheme="minorEastAsia" w:hAnsiTheme="minorEastAsia"/>
           <w:sz w:val="24"/>
           <w:szCs w:val="24"/>
         </w:rPr>
@@ -2189,7 +2168,7 @@
         <w:pStyle w:val="a4"/>
         <w:ind w:left="1170"/>
         <w:rPr>
-          <w:rFonts w:asciiTheme="minorEastAsia" w:hAnsiTheme="minorEastAsia" w:hint="eastAsia"/>
+          <w:rFonts w:asciiTheme="minorEastAsia" w:hAnsiTheme="minorEastAsia"/>
           <w:sz w:val="24"/>
           <w:szCs w:val="24"/>
         </w:rPr>
@@ -2389,6 +2368,122 @@
         </w:rPr>
         <w:t>;</w:t>
       </w:r>
+    </w:p>
+    <w:p>
+      <w:pPr>
+        <w:pStyle w:val="a4"/>
+        <w:ind w:left="1170"/>
+        <w:rPr>
+          <w:rFonts w:asciiTheme="minorEastAsia" w:hAnsiTheme="minorEastAsia"/>
+          <w:sz w:val="24"/>
+          <w:szCs w:val="24"/>
+        </w:rPr>
+      </w:pPr>
+    </w:p>
+    <w:p>
+      <w:pPr>
+        <w:pStyle w:val="a4"/>
+        <w:ind w:left="1170"/>
+        <w:rPr>
+          <w:rFonts w:asciiTheme="minorEastAsia" w:hAnsiTheme="minorEastAsia" w:hint="eastAsia"/>
+          <w:b/>
+          <w:color w:val="FF0000"/>
+          <w:sz w:val="24"/>
+          <w:szCs w:val="24"/>
+        </w:rPr>
+      </w:pPr>
+      <w:r>
+        <w:rPr>
+          <w:rFonts w:asciiTheme="minorEastAsia" w:hAnsiTheme="minorEastAsia" w:hint="eastAsia"/>
+          <w:b/>
+          <w:color w:val="FF0000"/>
+          <w:sz w:val="24"/>
+          <w:szCs w:val="24"/>
+        </w:rPr>
+        <w:t>Must</w:t>
+      </w:r>
+      <w:r>
+        <w:rPr>
+          <w:rFonts w:asciiTheme="minorEastAsia" w:hAnsiTheme="minorEastAsia"/>
+          <w:b/>
+          <w:color w:val="FF0000"/>
+          <w:sz w:val="24"/>
+          <w:szCs w:val="24"/>
+        </w:rPr>
+        <w:t xml:space="preserve"> Read Instruction </w:t>
+      </w:r>
+      <w:r>
+        <w:rPr>
+          <w:rFonts w:asciiTheme="minorEastAsia" w:hAnsiTheme="minorEastAsia" w:hint="eastAsia"/>
+          <w:b/>
+          <w:color w:val="FF0000"/>
+          <w:sz w:val="24"/>
+          <w:szCs w:val="24"/>
+        </w:rPr>
+        <w:t>！</w:t>
+      </w:r>
+      <w:r>
+        <w:rPr>
+          <w:rFonts w:asciiTheme="minorEastAsia" w:hAnsiTheme="minorEastAsia" w:hint="eastAsia"/>
+          <w:b/>
+          <w:color w:val="FF0000"/>
+          <w:sz w:val="24"/>
+          <w:szCs w:val="24"/>
+        </w:rPr>
+        <w:t>click</w:t>
+      </w:r>
+      <w:r>
+        <w:rPr>
+          <w:rFonts w:asciiTheme="minorEastAsia" w:hAnsiTheme="minorEastAsia"/>
+          <w:b/>
+          <w:color w:val="FF0000"/>
+          <w:sz w:val="24"/>
+          <w:szCs w:val="24"/>
+        </w:rPr>
+        <w:t xml:space="preserve"> to jump </w:t>
+      </w:r>
+      <w:r>
+        <w:rPr>
+          <w:rFonts w:asciiTheme="minorEastAsia" w:hAnsiTheme="minorEastAsia" w:hint="eastAsia"/>
+          <w:b/>
+          <w:color w:val="FF0000"/>
+          <w:sz w:val="24"/>
+          <w:szCs w:val="24"/>
+        </w:rPr>
+        <w:t xml:space="preserve">： </w:t>
+      </w:r>
+      <w:hyperlink w:anchor="Instruction" w:history="1">
+        <w:r>
+          <w:rPr>
+            <w:rStyle w:val="a5"/>
+            <w:rFonts w:asciiTheme="minorEastAsia" w:hAnsiTheme="minorEastAsia" w:hint="eastAsia"/>
+            <w:b/>
+            <w:sz w:val="32"/>
+            <w:szCs w:val="32"/>
+          </w:rPr>
+          <w:t>Instru</w:t>
+        </w:r>
+        <w:r>
+          <w:rPr>
+            <w:rStyle w:val="a5"/>
+            <w:rFonts w:asciiTheme="minorEastAsia" w:hAnsiTheme="minorEastAsia" w:hint="eastAsia"/>
+            <w:b/>
+            <w:sz w:val="32"/>
+            <w:szCs w:val="32"/>
+          </w:rPr>
+          <w:t>c</w:t>
+        </w:r>
+        <w:r>
+          <w:rPr>
+            <w:rStyle w:val="a5"/>
+            <w:rFonts w:asciiTheme="minorEastAsia" w:hAnsiTheme="minorEastAsia" w:hint="eastAsia"/>
+            <w:b/>
+            <w:sz w:val="32"/>
+            <w:szCs w:val="32"/>
+          </w:rPr>
+          <w:t>tion</w:t>
+        </w:r>
+      </w:hyperlink>
     </w:p>
     <w:p>
       <w:pPr>
@@ -2467,6 +2562,7 @@
           <w:sz w:val="32"/>
           <w:szCs w:val="32"/>
         </w:rPr>
+        <w:lastRenderedPageBreak/>
         <w:t>QX_Frame.Base</w:t>
       </w:r>
       <w:proofErr w:type="spellEnd"/>
@@ -2839,6 +2935,495 @@
         <w:ind w:left="1170"/>
         <w:rPr>
           <w:rFonts w:asciiTheme="minorEastAsia" w:hAnsiTheme="minorEastAsia"/>
+          <w:sz w:val="32"/>
+          <w:szCs w:val="32"/>
+        </w:rPr>
+      </w:pPr>
+    </w:p>
+    <w:p>
+      <w:pPr>
+        <w:pStyle w:val="a4"/>
+        <w:ind w:left="1170"/>
+        <w:rPr>
+          <w:rFonts w:asciiTheme="minorEastAsia" w:hAnsiTheme="minorEastAsia"/>
+          <w:sz w:val="32"/>
+          <w:szCs w:val="32"/>
+        </w:rPr>
+      </w:pPr>
+    </w:p>
+    <w:p>
+      <w:pPr>
+        <w:pStyle w:val="a4"/>
+        <w:numPr>
+          <w:ilvl w:val="0"/>
+          <w:numId w:val="1"/>
+        </w:numPr>
+        <w:rPr>
+          <w:rFonts w:asciiTheme="minorEastAsia" w:hAnsiTheme="minorEastAsia"/>
+          <w:b/>
+          <w:color w:val="FF0000"/>
+          <w:sz w:val="32"/>
+          <w:szCs w:val="32"/>
+        </w:rPr>
+      </w:pPr>
+      <w:bookmarkStart w:id="1" w:name="Instruction"/>
+      <w:bookmarkStart w:id="2" w:name="_GoBack"/>
+      <w:bookmarkEnd w:id="2"/>
+      <w:commentRangeStart w:id="3"/>
+      <w:r>
+        <w:rPr>
+          <w:rFonts w:asciiTheme="minorEastAsia" w:hAnsiTheme="minorEastAsia" w:hint="eastAsia"/>
+          <w:b/>
+          <w:color w:val="FF0000"/>
+          <w:sz w:val="32"/>
+          <w:szCs w:val="32"/>
+        </w:rPr>
+        <w:t>Instruction</w:t>
+      </w:r>
+      <w:commentRangeEnd w:id="3"/>
+      <w:r>
+        <w:rPr>
+          <w:rStyle w:val="a7"/>
+        </w:rPr>
+        <w:commentReference w:id="3"/>
+      </w:r>
+    </w:p>
+    <w:bookmarkEnd w:id="1"/>
+    <w:p>
+      <w:pPr>
+        <w:pStyle w:val="a4"/>
+        <w:ind w:left="1170"/>
+        <w:rPr>
+          <w:rFonts w:asciiTheme="minorEastAsia" w:hAnsiTheme="minorEastAsia" w:hint="eastAsia"/>
+          <w:sz w:val="24"/>
+          <w:szCs w:val="24"/>
+        </w:rPr>
+      </w:pPr>
+      <w:r>
+        <w:rPr>
+          <w:noProof/>
+        </w:rPr>
+        <w:lastRenderedPageBreak/>
+        <w:drawing>
+          <wp:inline distT="0" distB="0" distL="0" distR="0" wp14:anchorId="0B392706" wp14:editId="2A9AC15C">
+            <wp:extent cx="4057143" cy="4542857"/>
+            <wp:effectExtent l="0" t="0" r="635" b="0"/>
+            <wp:docPr id="7" name="图片 7"/>
+            <wp:cNvGraphicFramePr>
+              <a:graphicFrameLocks xmlns:a="http://schemas.openxmlformats.org/drawingml/2006/main" noChangeAspect="1"/>
+            </wp:cNvGraphicFramePr>
+            <a:graphic xmlns:a="http://schemas.openxmlformats.org/drawingml/2006/main">
+              <a:graphicData uri="http://schemas.openxmlformats.org/drawingml/2006/picture">
+                <pic:pic xmlns:pic="http://schemas.openxmlformats.org/drawingml/2006/picture">
+                  <pic:nvPicPr>
+                    <pic:cNvPr id="1" name=""/>
+                    <pic:cNvPicPr/>
+                  </pic:nvPicPr>
+                  <pic:blipFill>
+                    <a:blip r:embed="rId16"/>
+                    <a:stretch>
+                      <a:fillRect/>
+                    </a:stretch>
+                  </pic:blipFill>
+                  <pic:spPr>
+                    <a:xfrm>
+                      <a:off x="0" y="0"/>
+                      <a:ext cx="4057143" cy="4542857"/>
+                    </a:xfrm>
+                    <a:prstGeom prst="rect">
+                      <a:avLst/>
+                    </a:prstGeom>
+                  </pic:spPr>
+                </pic:pic>
+              </a:graphicData>
+            </a:graphic>
+          </wp:inline>
+        </w:drawing>
+      </w:r>
+    </w:p>
+    <w:p>
+      <w:pPr>
+        <w:pStyle w:val="a4"/>
+        <w:ind w:left="1170"/>
+        <w:rPr>
+          <w:rFonts w:asciiTheme="minorEastAsia" w:hAnsiTheme="minorEastAsia"/>
+          <w:b/>
+          <w:color w:val="FF0000"/>
+          <w:sz w:val="24"/>
+          <w:szCs w:val="24"/>
+        </w:rPr>
+      </w:pPr>
+      <w:r>
+        <w:rPr>
+          <w:rFonts w:asciiTheme="minorEastAsia" w:hAnsiTheme="minorEastAsia" w:hint="eastAsia"/>
+          <w:b/>
+          <w:color w:val="FF0000"/>
+          <w:sz w:val="24"/>
+          <w:szCs w:val="24"/>
+        </w:rPr>
+        <w:t>！ERROR</w:t>
+      </w:r>
+      <w:r>
+        <w:rPr>
+          <w:rFonts w:asciiTheme="minorEastAsia" w:hAnsiTheme="minorEastAsia"/>
+          <w:b/>
+          <w:color w:val="FF0000"/>
+          <w:sz w:val="24"/>
+          <w:szCs w:val="24"/>
+        </w:rPr>
+        <w:t>：如果需要</w:t>
+      </w:r>
+      <w:r>
+        <w:rPr>
+          <w:rFonts w:asciiTheme="minorEastAsia" w:hAnsiTheme="minorEastAsia" w:hint="eastAsia"/>
+          <w:b/>
+          <w:color w:val="FF0000"/>
+          <w:sz w:val="24"/>
+          <w:szCs w:val="24"/>
+        </w:rPr>
+        <w:t>往</w:t>
+      </w:r>
+      <w:r>
+        <w:rPr>
+          <w:rFonts w:asciiTheme="minorEastAsia" w:hAnsiTheme="minorEastAsia"/>
+          <w:b/>
+          <w:color w:val="FF0000"/>
+          <w:sz w:val="24"/>
+          <w:szCs w:val="24"/>
+        </w:rPr>
+        <w:t>服务器check in(Commit)项目</w:t>
+      </w:r>
+      <w:r>
+        <w:rPr>
+          <w:rFonts w:asciiTheme="minorEastAsia" w:hAnsiTheme="minorEastAsia" w:hint="eastAsia"/>
+          <w:b/>
+          <w:color w:val="FF0000"/>
+          <w:sz w:val="24"/>
+          <w:szCs w:val="24"/>
+        </w:rPr>
+        <w:t>,必须</w:t>
+      </w:r>
+      <w:r>
+        <w:rPr>
+          <w:rFonts w:asciiTheme="minorEastAsia" w:hAnsiTheme="minorEastAsia"/>
+          <w:b/>
+          <w:color w:val="FF0000"/>
+          <w:sz w:val="24"/>
+          <w:szCs w:val="24"/>
+        </w:rPr>
+        <w:t>先使用</w:t>
+      </w:r>
+      <w:r>
+        <w:rPr>
+          <w:rFonts w:asciiTheme="minorEastAsia" w:hAnsiTheme="minorEastAsia" w:hint="eastAsia"/>
+          <w:b/>
+          <w:color w:val="FF0000"/>
+          <w:sz w:val="24"/>
+          <w:szCs w:val="24"/>
+        </w:rPr>
+        <w:t xml:space="preserve"> </w:t>
+      </w:r>
+      <w:r>
+        <w:rPr>
+          <w:rFonts w:asciiTheme="minorEastAsia" w:hAnsiTheme="minorEastAsia"/>
+          <w:b/>
+          <w:color w:val="FF0000"/>
+          <w:sz w:val="24"/>
+          <w:szCs w:val="24"/>
+        </w:rPr>
+        <w:t>Compare with Unmodified…</w:t>
+      </w:r>
+      <w:r>
+        <w:rPr>
+          <w:rFonts w:asciiTheme="minorEastAsia" w:hAnsiTheme="minorEastAsia" w:hint="eastAsia"/>
+          <w:b/>
+          <w:color w:val="FF0000"/>
+          <w:sz w:val="24"/>
+          <w:szCs w:val="24"/>
+        </w:rPr>
+        <w:t>对比</w:t>
+      </w:r>
+      <w:r>
+        <w:rPr>
+          <w:rFonts w:asciiTheme="minorEastAsia" w:hAnsiTheme="minorEastAsia"/>
+          <w:b/>
+          <w:color w:val="FF0000"/>
+          <w:sz w:val="24"/>
+          <w:szCs w:val="24"/>
+        </w:rPr>
+        <w:t>当前版本的改动情况，如果有其他人</w:t>
+      </w:r>
+      <w:r>
+        <w:rPr>
+          <w:rFonts w:asciiTheme="minorEastAsia" w:hAnsiTheme="minorEastAsia" w:hint="eastAsia"/>
+          <w:b/>
+          <w:color w:val="FF0000"/>
+          <w:sz w:val="24"/>
+          <w:szCs w:val="24"/>
+        </w:rPr>
+        <w:t>的</w:t>
+      </w:r>
+      <w:r>
+        <w:rPr>
+          <w:rFonts w:asciiTheme="minorEastAsia" w:hAnsiTheme="minorEastAsia"/>
+          <w:b/>
+          <w:color w:val="FF0000"/>
+          <w:sz w:val="24"/>
+          <w:szCs w:val="24"/>
+        </w:rPr>
+        <w:t>改动情况，请先保存改动</w:t>
+      </w:r>
+      <w:r>
+        <w:rPr>
+          <w:rFonts w:asciiTheme="minorEastAsia" w:hAnsiTheme="minorEastAsia" w:hint="eastAsia"/>
+          <w:b/>
+          <w:color w:val="FF0000"/>
+          <w:sz w:val="24"/>
+          <w:szCs w:val="24"/>
+        </w:rPr>
+        <w:t>版本</w:t>
+      </w:r>
+      <w:r>
+        <w:rPr>
+          <w:rFonts w:asciiTheme="minorEastAsia" w:hAnsiTheme="minorEastAsia"/>
+          <w:b/>
+          <w:color w:val="FF0000"/>
+          <w:sz w:val="24"/>
+          <w:szCs w:val="24"/>
+        </w:rPr>
+        <w:t>，然后获取服务器版本，再将改动</w:t>
+      </w:r>
+      <w:r>
+        <w:rPr>
+          <w:rFonts w:asciiTheme="minorEastAsia" w:hAnsiTheme="minorEastAsia" w:hint="eastAsia"/>
+          <w:b/>
+          <w:color w:val="FF0000"/>
+          <w:sz w:val="24"/>
+          <w:szCs w:val="24"/>
+        </w:rPr>
+        <w:t>版本</w:t>
+      </w:r>
+      <w:r>
+        <w:rPr>
+          <w:rFonts w:asciiTheme="minorEastAsia" w:hAnsiTheme="minorEastAsia"/>
+          <w:b/>
+          <w:color w:val="FF0000"/>
+          <w:sz w:val="24"/>
+          <w:szCs w:val="24"/>
+        </w:rPr>
+        <w:t>添加进去！</w:t>
+      </w:r>
+    </w:p>
+    <w:p>
+      <w:pPr>
+        <w:pStyle w:val="a4"/>
+        <w:ind w:left="1170"/>
+        <w:rPr>
+          <w:rFonts w:asciiTheme="minorEastAsia" w:hAnsiTheme="minorEastAsia"/>
+          <w:b/>
+          <w:color w:val="FF0000"/>
+          <w:sz w:val="24"/>
+          <w:szCs w:val="24"/>
+        </w:rPr>
+      </w:pPr>
+      <w:r>
+        <w:rPr>
+          <w:rFonts w:asciiTheme="minorEastAsia" w:hAnsiTheme="minorEastAsia" w:hint="eastAsia"/>
+          <w:b/>
+          <w:color w:val="FF0000"/>
+          <w:sz w:val="24"/>
+          <w:szCs w:val="24"/>
+        </w:rPr>
+        <w:t>请不要覆盖</w:t>
+      </w:r>
+      <w:r>
+        <w:rPr>
+          <w:rFonts w:asciiTheme="minorEastAsia" w:hAnsiTheme="minorEastAsia"/>
+          <w:b/>
+          <w:color w:val="FF0000"/>
+          <w:sz w:val="24"/>
+          <w:szCs w:val="24"/>
+        </w:rPr>
+        <w:t>其他人的改动！！！</w:t>
+      </w:r>
+    </w:p>
+    <w:p>
+      <w:pPr>
+        <w:pStyle w:val="a4"/>
+        <w:ind w:left="1170"/>
+        <w:rPr>
+          <w:rFonts w:asciiTheme="minorEastAsia" w:hAnsiTheme="minorEastAsia"/>
+          <w:b/>
+          <w:color w:val="FF0000"/>
+          <w:sz w:val="24"/>
+          <w:szCs w:val="24"/>
+        </w:rPr>
+      </w:pPr>
+      <w:r>
+        <w:rPr>
+          <w:rFonts w:asciiTheme="minorEastAsia" w:hAnsiTheme="minorEastAsia" w:hint="eastAsia"/>
+          <w:b/>
+          <w:color w:val="FF0000"/>
+          <w:sz w:val="24"/>
+          <w:szCs w:val="24"/>
+        </w:rPr>
+        <w:t>例如</w:t>
+      </w:r>
+      <w:r>
+        <w:rPr>
+          <w:rFonts w:asciiTheme="minorEastAsia" w:hAnsiTheme="minorEastAsia"/>
+          <w:b/>
+          <w:color w:val="FF0000"/>
+          <w:sz w:val="24"/>
+          <w:szCs w:val="24"/>
+        </w:rPr>
+        <w:t>：Compare with Unmodified</w:t>
+      </w:r>
+    </w:p>
+    <w:p>
+      <w:pPr>
+        <w:pStyle w:val="a4"/>
+        <w:ind w:left="1170"/>
+        <w:rPr>
+          <w:rFonts w:asciiTheme="minorEastAsia" w:hAnsiTheme="minorEastAsia"/>
+          <w:b/>
+          <w:color w:val="FF0000"/>
+          <w:sz w:val="24"/>
+          <w:szCs w:val="24"/>
+        </w:rPr>
+      </w:pPr>
+      <w:r>
+        <w:rPr>
+          <w:noProof/>
+        </w:rPr>
+        <w:lastRenderedPageBreak/>
+        <w:drawing>
+          <wp:inline distT="0" distB="0" distL="0" distR="0" wp14:anchorId="0DF8B866" wp14:editId="19C6C998">
+            <wp:extent cx="5486400" cy="4227195"/>
+            <wp:effectExtent l="0" t="0" r="0" b="1905"/>
+            <wp:docPr id="8" name="图片 8"/>
+            <wp:cNvGraphicFramePr>
+              <a:graphicFrameLocks xmlns:a="http://schemas.openxmlformats.org/drawingml/2006/main" noChangeAspect="1"/>
+            </wp:cNvGraphicFramePr>
+            <a:graphic xmlns:a="http://schemas.openxmlformats.org/drawingml/2006/main">
+              <a:graphicData uri="http://schemas.openxmlformats.org/drawingml/2006/picture">
+                <pic:pic xmlns:pic="http://schemas.openxmlformats.org/drawingml/2006/picture">
+                  <pic:nvPicPr>
+                    <pic:cNvPr id="1" name=""/>
+                    <pic:cNvPicPr/>
+                  </pic:nvPicPr>
+                  <pic:blipFill>
+                    <a:blip r:embed="rId17"/>
+                    <a:stretch>
+                      <a:fillRect/>
+                    </a:stretch>
+                  </pic:blipFill>
+                  <pic:spPr>
+                    <a:xfrm>
+                      <a:off x="0" y="0"/>
+                      <a:ext cx="5486400" cy="4227195"/>
+                    </a:xfrm>
+                    <a:prstGeom prst="rect">
+                      <a:avLst/>
+                    </a:prstGeom>
+                  </pic:spPr>
+                </pic:pic>
+              </a:graphicData>
+            </a:graphic>
+          </wp:inline>
+        </w:drawing>
+      </w:r>
+    </w:p>
+    <w:p>
+      <w:pPr>
+        <w:pStyle w:val="a4"/>
+        <w:ind w:left="1170"/>
+        <w:rPr>
+          <w:rFonts w:asciiTheme="minorEastAsia" w:hAnsiTheme="minorEastAsia"/>
+          <w:b/>
+          <w:color w:val="FF0000"/>
+          <w:sz w:val="24"/>
+          <w:szCs w:val="24"/>
+        </w:rPr>
+      </w:pPr>
+      <w:r>
+        <w:rPr>
+          <w:rFonts w:asciiTheme="minorEastAsia" w:hAnsiTheme="minorEastAsia" w:hint="eastAsia"/>
+          <w:b/>
+          <w:color w:val="FF0000"/>
+          <w:sz w:val="24"/>
+          <w:szCs w:val="24"/>
+        </w:rPr>
+        <w:t>这里</w:t>
+      </w:r>
+      <w:r>
+        <w:rPr>
+          <w:rFonts w:asciiTheme="minorEastAsia" w:hAnsiTheme="minorEastAsia"/>
+          <w:b/>
+          <w:color w:val="FF0000"/>
+          <w:sz w:val="24"/>
+          <w:szCs w:val="24"/>
+        </w:rPr>
+        <w:t>会将改动</w:t>
+      </w:r>
+      <w:r>
+        <w:rPr>
+          <w:rFonts w:asciiTheme="minorEastAsia" w:hAnsiTheme="minorEastAsia" w:hint="eastAsia"/>
+          <w:b/>
+          <w:color w:val="FF0000"/>
+          <w:sz w:val="24"/>
+          <w:szCs w:val="24"/>
+        </w:rPr>
+        <w:t>标明</w:t>
+      </w:r>
+      <w:r>
+        <w:rPr>
+          <w:rFonts w:asciiTheme="minorEastAsia" w:hAnsiTheme="minorEastAsia"/>
+          <w:b/>
+          <w:color w:val="FF0000"/>
+          <w:sz w:val="24"/>
+          <w:szCs w:val="24"/>
+        </w:rPr>
+        <w:t>，请</w:t>
+      </w:r>
+      <w:r>
+        <w:rPr>
+          <w:rFonts w:asciiTheme="minorEastAsia" w:hAnsiTheme="minorEastAsia" w:hint="eastAsia"/>
+          <w:b/>
+          <w:color w:val="FF0000"/>
+          <w:sz w:val="24"/>
+          <w:szCs w:val="24"/>
+        </w:rPr>
+        <w:t>仔细查看</w:t>
+      </w:r>
+      <w:r>
+        <w:rPr>
+          <w:rFonts w:asciiTheme="minorEastAsia" w:hAnsiTheme="minorEastAsia"/>
+          <w:b/>
+          <w:color w:val="FF0000"/>
+          <w:sz w:val="24"/>
+          <w:szCs w:val="24"/>
+        </w:rPr>
+        <w:t>。</w:t>
+      </w:r>
+    </w:p>
+    <w:p>
+      <w:pPr>
+        <w:pStyle w:val="a4"/>
+        <w:ind w:left="1170"/>
+        <w:rPr>
+          <w:rFonts w:asciiTheme="minorEastAsia" w:hAnsiTheme="minorEastAsia"/>
+          <w:sz w:val="40"/>
+          <w:szCs w:val="40"/>
+        </w:rPr>
+      </w:pPr>
+    </w:p>
+    <w:p>
+      <w:pPr>
+        <w:pStyle w:val="a4"/>
+        <w:ind w:left="1170"/>
+        <w:rPr>
+          <w:rFonts w:asciiTheme="minorEastAsia" w:hAnsiTheme="minorEastAsia" w:hint="eastAsia"/>
           <w:sz w:val="40"/>
           <w:szCs w:val="40"/>
         </w:rPr>
@@ -2854,13 +3439,43 @@
 </w:document>
 </file>
 
+<file path=word/comments.xml><?xml version="1.0" encoding="utf-8"?>
+<w:comments xmlns:wpc="http://schemas.microsoft.com/office/word/2010/wordprocessingCanvas" xmlns:mc="http://schemas.openxmlformats.org/markup-compatibility/2006" xmlns:o="urn:schemas-microsoft-com:office:office" xmlns:r="http://schemas.openxmlformats.org/officeDocument/2006/relationships" xmlns:m="http://schemas.openxmlformats.org/officeDocument/2006/math" xmlns:v="urn:schemas-microsoft-com:vml" xmlns:wp14="http://schemas.microsoft.com/office/word/2010/wordprocessingDrawing" xmlns:wp="http://schemas.openxmlformats.org/drawingml/2006/wordprocessingDrawing" xmlns:w10="urn:schemas-microsoft-com:office:word" xmlns:w="http://schemas.openxmlformats.org/wordprocessingml/2006/main" xmlns:w14="http://schemas.microsoft.com/office/word/2010/wordml" xmlns:w15="http://schemas.microsoft.com/office/word/2012/wordml" xmlns:wpg="http://schemas.microsoft.com/office/word/2010/wordprocessingGroup" xmlns:wpi="http://schemas.microsoft.com/office/word/2010/wordprocessingInk" xmlns:wne="http://schemas.microsoft.com/office/word/2006/wordml" xmlns:wps="http://schemas.microsoft.com/office/word/2010/wordprocessingShape" mc:Ignorable="w14 w15 wp14">
+  <w:comment w:id="3" w:author="王東" w:date="2016-11-26T09:31:00Z" w:initials="王東">
+    <w:p>
+      <w:pPr>
+        <w:pStyle w:val="a8"/>
+      </w:pPr>
+      <w:r>
+        <w:rPr>
+          <w:rStyle w:val="a7"/>
+        </w:rPr>
+        <w:annotationRef/>
+      </w:r>
+      <w:r>
+        <w:rPr>
+          <w:rFonts w:hint="eastAsia"/>
+        </w:rPr>
+        <w:t>Instruction</w:t>
+      </w:r>
+    </w:p>
+  </w:comment>
+</w:comments>
+</file>
+
+<file path=word/commentsExtended.xml><?xml version="1.0" encoding="utf-8"?>
+<w15:commentsEx xmlns:wpc="http://schemas.microsoft.com/office/word/2010/wordprocessingCanvas" xmlns:mc="http://schemas.openxmlformats.org/markup-compatibility/2006" xmlns:o="urn:schemas-microsoft-com:office:office" xmlns:r="http://schemas.openxmlformats.org/officeDocument/2006/relationships" xmlns:m="http://schemas.openxmlformats.org/officeDocument/2006/math" xmlns:v="urn:schemas-microsoft-com:vml" xmlns:wp14="http://schemas.microsoft.com/office/word/2010/wordprocessingDrawing" xmlns:wp="http://schemas.openxmlformats.org/drawingml/2006/wordprocessingDrawing" xmlns:w10="urn:schemas-microsoft-com:office:word" xmlns:w="http://schemas.openxmlformats.org/wordprocessingml/2006/main" xmlns:w14="http://schemas.microsoft.com/office/word/2010/wordml" xmlns:w15="http://schemas.microsoft.com/office/word/2012/wordml" xmlns:wpg="http://schemas.microsoft.com/office/word/2010/wordprocessingGroup" xmlns:wpi="http://schemas.microsoft.com/office/word/2010/wordprocessingInk" xmlns:wne="http://schemas.microsoft.com/office/word/2006/wordml" xmlns:wps="http://schemas.microsoft.com/office/word/2010/wordprocessingShape" mc:Ignorable="w14 w15 wp14">
+  <w15:commentEx w15:paraId="7A3089F5" w15:done="0"/>
+</w15:commentsEx>
+</file>
+
 <file path=word/numbering.xml><?xml version="1.0" encoding="utf-8"?>
 <w:numbering xmlns:wpc="http://schemas.microsoft.com/office/word/2010/wordprocessingCanvas" xmlns:mc="http://schemas.openxmlformats.org/markup-compatibility/2006" xmlns:o="urn:schemas-microsoft-com:office:office" xmlns:r="http://schemas.openxmlformats.org/officeDocument/2006/relationships" xmlns:m="http://schemas.openxmlformats.org/officeDocument/2006/math" xmlns:v="urn:schemas-microsoft-com:vml" xmlns:wp14="http://schemas.microsoft.com/office/word/2010/wordprocessingDrawing" xmlns:wp="http://schemas.openxmlformats.org/drawingml/2006/wordprocessingDrawing" xmlns:w10="urn:schemas-microsoft-com:office:word" xmlns:w="http://schemas.openxmlformats.org/wordprocessingml/2006/main" xmlns:w14="http://schemas.microsoft.com/office/word/2010/wordml" xmlns:w15="http://schemas.microsoft.com/office/word/2012/wordml" xmlns:wpg="http://schemas.microsoft.com/office/word/2010/wordprocessingGroup" xmlns:wpi="http://schemas.microsoft.com/office/word/2010/wordprocessingInk" xmlns:wne="http://schemas.microsoft.com/office/word/2006/wordml" xmlns:wps="http://schemas.microsoft.com/office/word/2010/wordprocessingShape" mc:Ignorable="w14 w15 wp14">
   <w:abstractNum w:abstractNumId="0">
     <w:nsid w:val="665764A4"/>
     <w:multiLevelType w:val="hybridMultilevel"/>
-    <w:tmpl w:val="D32CF936"/>
-    <w:lvl w:ilvl="0" w:tplc="A266CA1A">
+    <w:tmpl w:val="ADB0AB44"/>
+    <w:lvl w:ilvl="0" w:tplc="DA4AF328">
       <w:start w:val="1"/>
       <w:numFmt w:val="japaneseCounting"/>
       <w:lvlText w:val="%1、"/>
@@ -2870,6 +3485,7 @@
       </w:pPr>
       <w:rPr>
         <w:rFonts w:hint="default"/>
+        <w:lang w:val="en-US"/>
       </w:rPr>
     </w:lvl>
     <w:lvl w:ilvl="1" w:tplc="04090019" w:tentative="1">
@@ -2949,6 +3565,14 @@
     <w:abstractNumId w:val="0"/>
   </w:num>
 </w:numbering>
+</file>
+
+<file path=word/people.xml><?xml version="1.0" encoding="utf-8"?>
+<w15:people xmlns:wpc="http://schemas.microsoft.com/office/word/2010/wordprocessingCanvas" xmlns:mc="http://schemas.openxmlformats.org/markup-compatibility/2006" xmlns:o="urn:schemas-microsoft-com:office:office" xmlns:r="http://schemas.openxmlformats.org/officeDocument/2006/relationships" xmlns:m="http://schemas.openxmlformats.org/officeDocument/2006/math" xmlns:v="urn:schemas-microsoft-com:vml" xmlns:wp14="http://schemas.microsoft.com/office/word/2010/wordprocessingDrawing" xmlns:wp="http://schemas.openxmlformats.org/drawingml/2006/wordprocessingDrawing" xmlns:w10="urn:schemas-microsoft-com:office:word" xmlns:w="http://schemas.openxmlformats.org/wordprocessingml/2006/main" xmlns:w14="http://schemas.microsoft.com/office/word/2010/wordml" xmlns:w15="http://schemas.microsoft.com/office/word/2012/wordml" xmlns:wpg="http://schemas.microsoft.com/office/word/2010/wordprocessingGroup" xmlns:wpi="http://schemas.microsoft.com/office/word/2010/wordprocessingInk" xmlns:wne="http://schemas.microsoft.com/office/word/2006/wordml" xmlns:wps="http://schemas.microsoft.com/office/word/2010/wordprocessingShape" mc:Ignorable="w14 w15 wp14">
+  <w15:person w15:author="王東">
+    <w15:presenceInfo w15:providerId="Windows Live" w15:userId="c366433095ce2208"/>
+  </w15:person>
+</w15:people>
 </file>
 
 <file path=word/styles.xml><?xml version="1.0" encoding="utf-8"?>
@@ -3451,6 +4075,112 @@
       <w:contextualSpacing/>
     </w:pPr>
   </w:style>
+  <w:style w:type="character" w:styleId="a5">
+    <w:name w:val="Hyperlink"/>
+    <w:basedOn w:val="a0"/>
+    <w:uiPriority w:val="99"/>
+    <w:unhideWhenUsed/>
+    <w:rsid w:val="00C555D1"/>
+    <w:rPr>
+      <w:color w:val="0563C1" w:themeColor="hyperlink"/>
+      <w:u w:val="single"/>
+    </w:rPr>
+  </w:style>
+  <w:style w:type="character" w:styleId="a6">
+    <w:name w:val="FollowedHyperlink"/>
+    <w:basedOn w:val="a0"/>
+    <w:uiPriority w:val="99"/>
+    <w:semiHidden/>
+    <w:unhideWhenUsed/>
+    <w:rsid w:val="0074733D"/>
+    <w:rPr>
+      <w:color w:val="954F72" w:themeColor="followedHyperlink"/>
+      <w:u w:val="single"/>
+    </w:rPr>
+  </w:style>
+  <w:style w:type="character" w:styleId="a7">
+    <w:name w:val="annotation reference"/>
+    <w:basedOn w:val="a0"/>
+    <w:uiPriority w:val="99"/>
+    <w:semiHidden/>
+    <w:unhideWhenUsed/>
+    <w:rsid w:val="0074733D"/>
+    <w:rPr>
+      <w:sz w:val="21"/>
+      <w:szCs w:val="21"/>
+    </w:rPr>
+  </w:style>
+  <w:style w:type="paragraph" w:styleId="a8">
+    <w:name w:val="annotation text"/>
+    <w:basedOn w:val="a"/>
+    <w:link w:val="Char0"/>
+    <w:uiPriority w:val="99"/>
+    <w:semiHidden/>
+    <w:unhideWhenUsed/>
+    <w:rsid w:val="0074733D"/>
+  </w:style>
+  <w:style w:type="character" w:customStyle="1" w:styleId="Char0">
+    <w:name w:val="批注文字 Char"/>
+    <w:basedOn w:val="a0"/>
+    <w:link w:val="a8"/>
+    <w:uiPriority w:val="99"/>
+    <w:semiHidden/>
+    <w:rsid w:val="0074733D"/>
+  </w:style>
+  <w:style w:type="paragraph" w:styleId="a9">
+    <w:name w:val="annotation subject"/>
+    <w:basedOn w:val="a8"/>
+    <w:next w:val="a8"/>
+    <w:link w:val="Char1"/>
+    <w:uiPriority w:val="99"/>
+    <w:semiHidden/>
+    <w:unhideWhenUsed/>
+    <w:rsid w:val="0074733D"/>
+    <w:rPr>
+      <w:b/>
+      <w:bCs/>
+    </w:rPr>
+  </w:style>
+  <w:style w:type="character" w:customStyle="1" w:styleId="Char1">
+    <w:name w:val="批注主题 Char"/>
+    <w:basedOn w:val="Char0"/>
+    <w:link w:val="a9"/>
+    <w:uiPriority w:val="99"/>
+    <w:semiHidden/>
+    <w:rsid w:val="0074733D"/>
+    <w:rPr>
+      <w:b/>
+      <w:bCs/>
+    </w:rPr>
+  </w:style>
+  <w:style w:type="paragraph" w:styleId="aa">
+    <w:name w:val="Balloon Text"/>
+    <w:basedOn w:val="a"/>
+    <w:link w:val="Char2"/>
+    <w:uiPriority w:val="99"/>
+    <w:semiHidden/>
+    <w:unhideWhenUsed/>
+    <w:rsid w:val="0074733D"/>
+    <w:pPr>
+      <w:spacing w:after="0" w:line="240" w:lineRule="auto"/>
+    </w:pPr>
+    <w:rPr>
+      <w:sz w:val="18"/>
+      <w:szCs w:val="18"/>
+    </w:rPr>
+  </w:style>
+  <w:style w:type="character" w:customStyle="1" w:styleId="Char2">
+    <w:name w:val="批注框文本 Char"/>
+    <w:basedOn w:val="a0"/>
+    <w:link w:val="aa"/>
+    <w:uiPriority w:val="99"/>
+    <w:semiHidden/>
+    <w:rsid w:val="0074733D"/>
+    <w:rPr>
+      <w:sz w:val="18"/>
+      <w:szCs w:val="18"/>
+    </w:rPr>
+  </w:style>
 </w:styles>
 </file>
 
@@ -3713,4 +4443,16 @@
     </a:ext>
   </a:extLst>
 </a:theme>
+</file>
+
+<file path=customXml/item1.xml><?xml version="1.0" encoding="utf-8"?>
+<b:Sources xmlns:b="http://schemas.openxmlformats.org/officeDocument/2006/bibliography" xmlns="http://schemas.openxmlformats.org/officeDocument/2006/bibliography" SelectedStyle="\APASixthEditionOfficeOnline.xsl" StyleName="APA" Version="6"/>
+</file>
+
+<file path=customXml/itemProps1.xml><?xml version="1.0" encoding="utf-8"?>
+<ds:datastoreItem xmlns:ds="http://schemas.openxmlformats.org/officeDocument/2006/customXml" ds:itemID="{AAADFEF7-44F8-4757-85DD-D8D78A546095}">
+  <ds:schemaRefs>
+    <ds:schemaRef ds:uri="http://schemas.openxmlformats.org/officeDocument/2006/bibliography"/>
+  </ds:schemaRefs>
+</ds:datastoreItem>
 </file>
</xml_diff>